<commit_message>
Writing SoftMarginClassifier of Term Project
</commit_message>
<xml_diff>
--- a/termProject/report.docx
+++ b/termProject/report.docx
@@ -63,7 +63,7 @@
         </w:numPr>
         <w:ind w:leftChars="0"/>
         <w:rPr>
-          <w:rFonts w:ascii="微軟正黑體" w:eastAsia="微軟正黑體" w:hAnsi="微軟正黑體" w:hint="eastAsia"/>
+          <w:rFonts w:ascii="微軟正黑體" w:eastAsia="微軟正黑體" w:hAnsi="微軟正黑體"/>
           <w:b/>
         </w:rPr>
       </w:pPr>
@@ -85,7 +85,7 @@
         </w:numPr>
         <w:ind w:leftChars="0"/>
         <w:rPr>
-          <w:rFonts w:ascii="微軟正黑體" w:eastAsia="微軟正黑體" w:hAnsi="微軟正黑體" w:hint="eastAsia"/>
+          <w:rFonts w:ascii="微軟正黑體" w:eastAsia="微軟正黑體" w:hAnsi="微軟正黑體"/>
           <w:b/>
         </w:rPr>
       </w:pPr>
@@ -114,7 +114,7 @@
         <mc:AlternateContent>
           <mc:Choice Requires="wps">
             <w:drawing>
-              <wp:anchor distT="0" distB="0" distL="114300" distR="114300" simplePos="0" relativeHeight="251658240" behindDoc="0" locked="0" layoutInCell="1" allowOverlap="1" wp14:anchorId="48F5933E" wp14:editId="101E9E8C">
+              <wp:anchor distT="0" distB="0" distL="114300" distR="114300" simplePos="0" relativeHeight="251658240" behindDoc="0" locked="0" layoutInCell="1" allowOverlap="1" wp14:anchorId="5FE3B48E" wp14:editId="3D92862D">
                 <wp:simplePos x="0" y="0"/>
                 <wp:positionH relativeFrom="column">
                   <wp:posOffset>2708468</wp:posOffset>
@@ -194,13 +194,7 @@
           <w:rPr>
             <w:rFonts w:ascii="Cambria Math" w:eastAsia="微軟正黑體" w:hAnsi="Cambria Math"/>
           </w:rPr>
-          <m:t>x</m:t>
-        </m:r>
-        <m:r>
-          <w:rPr>
-            <w:rFonts w:ascii="Cambria Math" w:eastAsia="微軟正黑體" w:hAnsi="Cambria Math"/>
-          </w:rPr>
-          <m:t>=</m:t>
+          <m:t>x=</m:t>
         </m:r>
         <m:d>
           <m:dPr>
@@ -513,7 +507,7 @@
                           <w:rPr>
                             <w:rFonts w:ascii="Cambria Math" w:eastAsia="微軟正黑體" w:hAnsi="Cambria Math"/>
                           </w:rPr>
-                          <m:t>1</m:t>
+                          <m:t>0</m:t>
                         </m:r>
                       </m:e>
                     </m:mr>
@@ -539,7 +533,7 @@
                           <w:rPr>
                             <w:rFonts w:ascii="Cambria Math" w:eastAsia="微軟正黑體" w:hAnsi="Cambria Math"/>
                           </w:rPr>
-                          <m:t>1</m:t>
+                          <m:t>0</m:t>
                         </m:r>
                       </m:e>
                     </m:mr>
@@ -549,7 +543,7 @@
                           <w:rPr>
                             <w:rFonts w:ascii="Cambria Math" w:eastAsia="微軟正黑體" w:hAnsi="Cambria Math"/>
                           </w:rPr>
-                          <m:t>1</m:t>
+                          <m:t>0</m:t>
                         </m:r>
                       </m:e>
                       <m:e>
@@ -557,7 +551,7 @@
                           <w:rPr>
                             <w:rFonts w:ascii="Cambria Math" w:eastAsia="微軟正黑體" w:hAnsi="Cambria Math"/>
                           </w:rPr>
-                          <m:t>1</m:t>
+                          <m:t>0</m:t>
                         </m:r>
                       </m:e>
                       <m:e>
@@ -736,13 +730,7 @@
           <w:rPr>
             <w:rFonts w:ascii="Cambria Math" w:eastAsia="微軟正黑體" w:hAnsi="Cambria Math"/>
           </w:rPr>
-          <m:t>C</m:t>
-        </m:r>
-        <m:r>
-          <w:rPr>
-            <w:rFonts w:ascii="Cambria Math" w:eastAsia="微軟正黑體" w:hAnsi="Cambria Math"/>
-          </w:rPr>
-          <m:t>=</m:t>
+          <m:t>C=</m:t>
         </m:r>
         <m:d>
           <m:dPr>
@@ -881,7 +869,7 @@
         <w:widowControl/>
         <w:jc w:val="center"/>
         <w:rPr>
-          <w:rFonts w:ascii="微軟正黑體" w:eastAsia="微軟正黑體" w:hAnsi="微軟正黑體" w:hint="eastAsia"/>
+          <w:rFonts w:ascii="微軟正黑體" w:eastAsia="微軟正黑體" w:hAnsi="微軟正黑體"/>
         </w:rPr>
       </w:pPr>
       <w:r>
@@ -893,15 +881,275 @@
         <mc:AlternateContent>
           <mc:Choice Requires="wps">
             <w:drawing>
-              <wp:anchor distT="0" distB="0" distL="114300" distR="114300" simplePos="0" relativeHeight="251666432" behindDoc="0" locked="0" layoutInCell="1" allowOverlap="1" wp14:anchorId="4FA9E43C" wp14:editId="43A5C0C5">
+              <wp:anchor distT="0" distB="0" distL="114300" distR="114300" simplePos="0" relativeHeight="251660288" behindDoc="0" locked="0" layoutInCell="1" allowOverlap="1" wp14:anchorId="47DB1A7F" wp14:editId="3B945673">
                 <wp:simplePos x="0" y="0"/>
                 <wp:positionH relativeFrom="column">
-                  <wp:posOffset>4450743</wp:posOffset>
+                  <wp:posOffset>761337</wp:posOffset>
                 </wp:positionH>
                 <wp:positionV relativeFrom="paragraph">
                   <wp:posOffset>15903</wp:posOffset>
                 </wp:positionV>
-                <wp:extent cx="373711" cy="897890"/>
+                <wp:extent cx="2543396" cy="897890"/>
+                <wp:effectExtent l="0" t="0" r="28575" b="16510"/>
+                <wp:wrapNone/>
+                <wp:docPr id="2" name="矩形 2"/>
+                <wp:cNvGraphicFramePr/>
+                <a:graphic xmlns:a="http://schemas.openxmlformats.org/drawingml/2006/main">
+                  <a:graphicData uri="http://schemas.microsoft.com/office/word/2010/wordprocessingShape">
+                    <wps:wsp>
+                      <wps:cNvSpPr/>
+                      <wps:spPr>
+                        <a:xfrm>
+                          <a:off x="0" y="0"/>
+                          <a:ext cx="2543396" cy="897890"/>
+                        </a:xfrm>
+                        <a:prstGeom prst="rect">
+                          <a:avLst/>
+                        </a:prstGeom>
+                        <a:solidFill>
+                          <a:srgbClr val="316ADB">
+                            <a:alpha val="20000"/>
+                          </a:srgbClr>
+                        </a:solidFill>
+                        <a:ln w="12700"/>
+                      </wps:spPr>
+                      <wps:style>
+                        <a:lnRef idx="2">
+                          <a:schemeClr val="accent1">
+                            <a:shade val="50000"/>
+                          </a:schemeClr>
+                        </a:lnRef>
+                        <a:fillRef idx="1">
+                          <a:schemeClr val="accent1"/>
+                        </a:fillRef>
+                        <a:effectRef idx="0">
+                          <a:schemeClr val="accent1"/>
+                        </a:effectRef>
+                        <a:fontRef idx="minor">
+                          <a:schemeClr val="lt1"/>
+                        </a:fontRef>
+                      </wps:style>
+                      <wps:bodyPr rot="0" spcFirstLastPara="0" vertOverflow="overflow" horzOverflow="overflow" vert="horz" wrap="square" lIns="91440" tIns="45720" rIns="91440" bIns="45720" numCol="1" spcCol="0" rtlCol="0" fromWordArt="0" anchor="ctr" anchorCtr="0" forceAA="0" compatLnSpc="1">
+                        <a:prstTxWarp prst="textNoShape">
+                          <a:avLst/>
+                        </a:prstTxWarp>
+                        <a:noAutofit/>
+                      </wps:bodyPr>
+                    </wps:wsp>
+                  </a:graphicData>
+                </a:graphic>
+                <wp14:sizeRelH relativeFrom="page">
+                  <wp14:pctWidth>0</wp14:pctWidth>
+                </wp14:sizeRelH>
+                <wp14:sizeRelV relativeFrom="page">
+                  <wp14:pctHeight>0</wp14:pctHeight>
+                </wp14:sizeRelV>
+              </wp:anchor>
+            </w:drawing>
+          </mc:Choice>
+          <mc:Fallback>
+            <w:pict>
+              <v:rect id="矩形 2" o:spid="_x0000_s1026" style="position:absolute;margin-left:59.95pt;margin-top:1.25pt;width:200.25pt;height:70.7pt;z-index:251660288;visibility:visible;mso-wrap-style:square;mso-width-percent:0;mso-height-percent:0;mso-wrap-distance-left:9pt;mso-wrap-distance-top:0;mso-wrap-distance-right:9pt;mso-wrap-distance-bottom:0;mso-position-horizontal:absolute;mso-position-horizontal-relative:text;mso-position-vertical:absolute;mso-position-vertical-relative:text;mso-width-percent:0;mso-height-percent:0;mso-width-relative:page;mso-height-relative:page;v-text-anchor:middle" o:gfxdata="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" fillcolor="#316adb" strokecolor="#243f60 [1604]" strokeweight="1pt">
+                <v:fill opacity="13107f"/>
+              </v:rect>
+            </w:pict>
+          </mc:Fallback>
+        </mc:AlternateContent>
+      </w:r>
+      <w:r>
+        <w:rPr>
+          <w:rFonts w:ascii="微軟正黑體" w:eastAsia="微軟正黑體" w:hAnsi="微軟正黑體" w:hint="eastAsia"/>
+          <w:b/>
+          <w:noProof/>
+        </w:rPr>
+        <mc:AlternateContent>
+          <mc:Choice Requires="wps">
+            <w:drawing>
+              <wp:anchor distT="0" distB="0" distL="114300" distR="114300" simplePos="0" relativeHeight="251662336" behindDoc="0" locked="0" layoutInCell="1" allowOverlap="1" wp14:anchorId="7460FAFC" wp14:editId="4789881D">
+                <wp:simplePos x="0" y="0"/>
+                <wp:positionH relativeFrom="column">
+                  <wp:posOffset>3305175</wp:posOffset>
+                </wp:positionH>
+                <wp:positionV relativeFrom="paragraph">
+                  <wp:posOffset>15240</wp:posOffset>
+                </wp:positionV>
+                <wp:extent cx="1319530" cy="897890"/>
+                <wp:effectExtent l="0" t="0" r="13970" b="16510"/>
+                <wp:wrapNone/>
+                <wp:docPr id="3" name="矩形 3"/>
+                <wp:cNvGraphicFramePr/>
+                <a:graphic xmlns:a="http://schemas.openxmlformats.org/drawingml/2006/main">
+                  <a:graphicData uri="http://schemas.microsoft.com/office/word/2010/wordprocessingShape">
+                    <wps:wsp>
+                      <wps:cNvSpPr/>
+                      <wps:spPr>
+                        <a:xfrm>
+                          <a:off x="0" y="0"/>
+                          <a:ext cx="1319530" cy="897890"/>
+                        </a:xfrm>
+                        <a:prstGeom prst="rect">
+                          <a:avLst/>
+                        </a:prstGeom>
+                        <a:solidFill>
+                          <a:srgbClr val="FF0000">
+                            <a:alpha val="20000"/>
+                          </a:srgbClr>
+                        </a:solidFill>
+                        <a:ln w="12700">
+                          <a:solidFill>
+                            <a:srgbClr val="C00000"/>
+                          </a:solidFill>
+                        </a:ln>
+                      </wps:spPr>
+                      <wps:style>
+                        <a:lnRef idx="2">
+                          <a:schemeClr val="accent1">
+                            <a:shade val="50000"/>
+                          </a:schemeClr>
+                        </a:lnRef>
+                        <a:fillRef idx="1">
+                          <a:schemeClr val="accent1"/>
+                        </a:fillRef>
+                        <a:effectRef idx="0">
+                          <a:schemeClr val="accent1"/>
+                        </a:effectRef>
+                        <a:fontRef idx="minor">
+                          <a:schemeClr val="lt1"/>
+                        </a:fontRef>
+                      </wps:style>
+                      <wps:bodyPr rot="0" spcFirstLastPara="0" vertOverflow="overflow" horzOverflow="overflow" vert="horz" wrap="square" lIns="91440" tIns="45720" rIns="91440" bIns="45720" numCol="1" spcCol="0" rtlCol="0" fromWordArt="0" anchor="ctr" anchorCtr="0" forceAA="0" compatLnSpc="1">
+                        <a:prstTxWarp prst="textNoShape">
+                          <a:avLst/>
+                        </a:prstTxWarp>
+                        <a:noAutofit/>
+                      </wps:bodyPr>
+                    </wps:wsp>
+                  </a:graphicData>
+                </a:graphic>
+                <wp14:sizeRelH relativeFrom="page">
+                  <wp14:pctWidth>0</wp14:pctWidth>
+                </wp14:sizeRelH>
+                <wp14:sizeRelV relativeFrom="page">
+                  <wp14:pctHeight>0</wp14:pctHeight>
+                </wp14:sizeRelV>
+              </wp:anchor>
+            </w:drawing>
+          </mc:Choice>
+          <mc:Fallback>
+            <w:pict>
+              <v:rect id="矩形 3" o:spid="_x0000_s1026" style="position:absolute;margin-left:260.25pt;margin-top:1.2pt;width:103.9pt;height:70.7pt;z-index:251662336;visibility:visible;mso-wrap-style:square;mso-width-percent:0;mso-height-percent:0;mso-wrap-distance-left:9pt;mso-wrap-distance-top:0;mso-wrap-distance-right:9pt;mso-wrap-distance-bottom:0;mso-position-horizontal:absolute;mso-position-horizontal-relative:text;mso-position-vertical:absolute;mso-position-vertical-relative:text;mso-width-percent:0;mso-height-percent:0;mso-width-relative:page;mso-height-relative:page;v-text-anchor:middle" o:gfxdata="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" fillcolor="red" strokecolor="#c00000" strokeweight="1pt">
+                <v:fill opacity="13107f"/>
+              </v:rect>
+            </w:pict>
+          </mc:Fallback>
+        </mc:AlternateContent>
+      </w:r>
+      <w:r>
+        <w:rPr>
+          <w:rFonts w:ascii="微軟正黑體" w:eastAsia="微軟正黑體" w:hAnsi="微軟正黑體" w:hint="eastAsia"/>
+          <w:b/>
+          <w:noProof/>
+        </w:rPr>
+        <mc:AlternateContent>
+          <mc:Choice Requires="wps">
+            <w:drawing>
+              <wp:anchor distT="0" distB="0" distL="114300" distR="114300" simplePos="0" relativeHeight="251664384" behindDoc="0" locked="0" layoutInCell="1" allowOverlap="1" wp14:anchorId="7370E31B" wp14:editId="4CC57C0B">
+                <wp:simplePos x="0" y="0"/>
+                <wp:positionH relativeFrom="column">
+                  <wp:posOffset>3305175</wp:posOffset>
+                </wp:positionH>
+                <wp:positionV relativeFrom="paragraph">
+                  <wp:posOffset>913765</wp:posOffset>
+                </wp:positionV>
+                <wp:extent cx="1319530" cy="739140"/>
+                <wp:effectExtent l="0" t="0" r="13970" b="22860"/>
+                <wp:wrapNone/>
+                <wp:docPr id="4" name="矩形 4"/>
+                <wp:cNvGraphicFramePr/>
+                <a:graphic xmlns:a="http://schemas.openxmlformats.org/drawingml/2006/main">
+                  <a:graphicData uri="http://schemas.microsoft.com/office/word/2010/wordprocessingShape">
+                    <wps:wsp>
+                      <wps:cNvSpPr/>
+                      <wps:spPr>
+                        <a:xfrm>
+                          <a:off x="0" y="0"/>
+                          <a:ext cx="1319530" cy="739140"/>
+                        </a:xfrm>
+                        <a:prstGeom prst="rect">
+                          <a:avLst/>
+                        </a:prstGeom>
+                        <a:solidFill>
+                          <a:srgbClr val="FF0000">
+                            <a:alpha val="20000"/>
+                          </a:srgbClr>
+                        </a:solidFill>
+                        <a:ln w="12700">
+                          <a:solidFill>
+                            <a:srgbClr val="C00000"/>
+                          </a:solidFill>
+                        </a:ln>
+                      </wps:spPr>
+                      <wps:style>
+                        <a:lnRef idx="2">
+                          <a:schemeClr val="accent1">
+                            <a:shade val="50000"/>
+                          </a:schemeClr>
+                        </a:lnRef>
+                        <a:fillRef idx="1">
+                          <a:schemeClr val="accent1"/>
+                        </a:fillRef>
+                        <a:effectRef idx="0">
+                          <a:schemeClr val="accent1"/>
+                        </a:effectRef>
+                        <a:fontRef idx="minor">
+                          <a:schemeClr val="lt1"/>
+                        </a:fontRef>
+                      </wps:style>
+                      <wps:bodyPr rot="0" spcFirstLastPara="0" vertOverflow="overflow" horzOverflow="overflow" vert="horz" wrap="square" lIns="91440" tIns="45720" rIns="91440" bIns="45720" numCol="1" spcCol="0" rtlCol="0" fromWordArt="0" anchor="ctr" anchorCtr="0" forceAA="0" compatLnSpc="1">
+                        <a:prstTxWarp prst="textNoShape">
+                          <a:avLst/>
+                        </a:prstTxWarp>
+                        <a:noAutofit/>
+                      </wps:bodyPr>
+                    </wps:wsp>
+                  </a:graphicData>
+                </a:graphic>
+                <wp14:sizeRelH relativeFrom="page">
+                  <wp14:pctWidth>0</wp14:pctWidth>
+                </wp14:sizeRelH>
+                <wp14:sizeRelV relativeFrom="page">
+                  <wp14:pctHeight>0</wp14:pctHeight>
+                </wp14:sizeRelV>
+              </wp:anchor>
+            </w:drawing>
+          </mc:Choice>
+          <mc:Fallback>
+            <w:pict>
+              <v:rect id="矩形 4" o:spid="_x0000_s1026" style="position:absolute;margin-left:260.25pt;margin-top:71.95pt;width:103.9pt;height:58.2pt;z-index:251664384;visibility:visible;mso-wrap-style:square;mso-width-percent:0;mso-height-percent:0;mso-wrap-distance-left:9pt;mso-wrap-distance-top:0;mso-wrap-distance-right:9pt;mso-wrap-distance-bottom:0;mso-position-horizontal:absolute;mso-position-horizontal-relative:text;mso-position-vertical:absolute;mso-position-vertical-relative:text;mso-width-percent:0;mso-height-percent:0;mso-width-relative:page;mso-height-relative:page;v-text-anchor:middle" o:gfxdata="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" fillcolor="red" strokecolor="#c00000" strokeweight="1pt">
+                <v:fill opacity="13107f"/>
+              </v:rect>
+            </w:pict>
+          </mc:Fallback>
+        </mc:AlternateContent>
+      </w:r>
+      <w:r>
+        <w:rPr>
+          <w:rFonts w:ascii="微軟正黑體" w:eastAsia="微軟正黑體" w:hAnsi="微軟正黑體" w:hint="eastAsia"/>
+          <w:b/>
+          <w:noProof/>
+        </w:rPr>
+        <mc:AlternateContent>
+          <mc:Choice Requires="wps">
+            <w:drawing>
+              <wp:anchor distT="0" distB="0" distL="114300" distR="114300" simplePos="0" relativeHeight="251666432" behindDoc="0" locked="0" layoutInCell="1" allowOverlap="1" wp14:anchorId="6C9854FE" wp14:editId="2B017EF9">
+                <wp:simplePos x="0" y="0"/>
+                <wp:positionH relativeFrom="column">
+                  <wp:posOffset>4625644</wp:posOffset>
+                </wp:positionH>
+                <wp:positionV relativeFrom="paragraph">
+                  <wp:posOffset>15240</wp:posOffset>
+                </wp:positionV>
+                <wp:extent cx="373380" cy="897890"/>
                 <wp:effectExtent l="0" t="0" r="26670" b="16510"/>
                 <wp:wrapNone/>
                 <wp:docPr id="5" name="矩形 5"/>
@@ -913,7 +1161,7 @@
                       <wps:spPr>
                         <a:xfrm>
                           <a:off x="0" y="0"/>
-                          <a:ext cx="373711" cy="897890"/>
+                          <a:ext cx="373380" cy="897890"/>
                         </a:xfrm>
                         <a:prstGeom prst="rect">
                           <a:avLst/>
@@ -967,285 +1215,19 @@
           </mc:Choice>
           <mc:Fallback>
             <w:pict>
-              <v:rect id="矩形 5" o:spid="_x0000_s1026" style="position:absolute;margin-left:350.45pt;margin-top:1.25pt;width:29.45pt;height:70.7pt;z-index:251666432;visibility:visible;mso-wrap-style:square;mso-width-percent:0;mso-height-percent:0;mso-wrap-distance-left:9pt;mso-wrap-distance-top:0;mso-wrap-distance-right:9pt;mso-wrap-distance-bottom:0;mso-position-horizontal:absolute;mso-position-horizontal-relative:text;mso-position-vertical:absolute;mso-position-vertical-relative:text;mso-width-percent:0;mso-height-percent:0;mso-width-relative:page;mso-height-relative:page;v-text-anchor:middle" o:gfxdata="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" fillcolor="#92d050" strokecolor="#76923c [2406]" strokeweight="1pt">
+              <v:rect id="矩形 5" o:spid="_x0000_s1026" style="position:absolute;margin-left:364.2pt;margin-top:1.2pt;width:29.4pt;height:70.7pt;z-index:251666432;visibility:visible;mso-wrap-style:square;mso-width-percent:0;mso-height-percent:0;mso-wrap-distance-left:9pt;mso-wrap-distance-top:0;mso-wrap-distance-right:9pt;mso-wrap-distance-bottom:0;mso-position-horizontal:absolute;mso-position-horizontal-relative:text;mso-position-vertical:absolute;mso-position-vertical-relative:text;mso-width-percent:0;mso-height-percent:0;mso-width-relative:page;mso-height-relative:page;v-text-anchor:middle" o:gfxdata="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" fillcolor="#92d050" strokecolor="#76923c [2406]" strokeweight="1pt">
                 <v:fill opacity="13107f"/>
               </v:rect>
             </w:pict>
           </mc:Fallback>
         </mc:AlternateContent>
       </w:r>
-      <w:r>
-        <w:rPr>
-          <w:rFonts w:ascii="微軟正黑體" w:eastAsia="微軟正黑體" w:hAnsi="微軟正黑體" w:hint="eastAsia"/>
-          <w:b/>
-          <w:noProof/>
-        </w:rPr>
-        <mc:AlternateContent>
-          <mc:Choice Requires="wps">
-            <w:drawing>
-              <wp:anchor distT="0" distB="0" distL="114300" distR="114300" simplePos="0" relativeHeight="251664384" behindDoc="0" locked="0" layoutInCell="1" allowOverlap="1" wp14:anchorId="47A79551" wp14:editId="031820AB">
-                <wp:simplePos x="0" y="0"/>
-                <wp:positionH relativeFrom="column">
-                  <wp:posOffset>3130826</wp:posOffset>
-                </wp:positionH>
-                <wp:positionV relativeFrom="paragraph">
-                  <wp:posOffset>914400</wp:posOffset>
-                </wp:positionV>
-                <wp:extent cx="1319917" cy="739471"/>
-                <wp:effectExtent l="0" t="0" r="13970" b="22860"/>
-                <wp:wrapNone/>
-                <wp:docPr id="4" name="矩形 4"/>
-                <wp:cNvGraphicFramePr/>
-                <a:graphic xmlns:a="http://schemas.openxmlformats.org/drawingml/2006/main">
-                  <a:graphicData uri="http://schemas.microsoft.com/office/word/2010/wordprocessingShape">
-                    <wps:wsp>
-                      <wps:cNvSpPr/>
-                      <wps:spPr>
-                        <a:xfrm>
-                          <a:off x="0" y="0"/>
-                          <a:ext cx="1319917" cy="739471"/>
-                        </a:xfrm>
-                        <a:prstGeom prst="rect">
-                          <a:avLst/>
-                        </a:prstGeom>
-                        <a:solidFill>
-                          <a:srgbClr val="FF0000">
-                            <a:alpha val="20000"/>
-                          </a:srgbClr>
-                        </a:solidFill>
-                        <a:ln w="12700">
-                          <a:solidFill>
-                            <a:srgbClr val="C00000"/>
-                          </a:solidFill>
-                        </a:ln>
-                      </wps:spPr>
-                      <wps:style>
-                        <a:lnRef idx="2">
-                          <a:schemeClr val="accent1">
-                            <a:shade val="50000"/>
-                          </a:schemeClr>
-                        </a:lnRef>
-                        <a:fillRef idx="1">
-                          <a:schemeClr val="accent1"/>
-                        </a:fillRef>
-                        <a:effectRef idx="0">
-                          <a:schemeClr val="accent1"/>
-                        </a:effectRef>
-                        <a:fontRef idx="minor">
-                          <a:schemeClr val="lt1"/>
-                        </a:fontRef>
-                      </wps:style>
-                      <wps:bodyPr rot="0" spcFirstLastPara="0" vertOverflow="overflow" horzOverflow="overflow" vert="horz" wrap="square" lIns="91440" tIns="45720" rIns="91440" bIns="45720" numCol="1" spcCol="0" rtlCol="0" fromWordArt="0" anchor="ctr" anchorCtr="0" forceAA="0" compatLnSpc="1">
-                        <a:prstTxWarp prst="textNoShape">
-                          <a:avLst/>
-                        </a:prstTxWarp>
-                        <a:noAutofit/>
-                      </wps:bodyPr>
-                    </wps:wsp>
-                  </a:graphicData>
-                </a:graphic>
-                <wp14:sizeRelH relativeFrom="page">
-                  <wp14:pctWidth>0</wp14:pctWidth>
-                </wp14:sizeRelH>
-                <wp14:sizeRelV relativeFrom="page">
-                  <wp14:pctHeight>0</wp14:pctHeight>
-                </wp14:sizeRelV>
-              </wp:anchor>
-            </w:drawing>
-          </mc:Choice>
-          <mc:Fallback>
-            <w:pict>
-              <v:rect id="矩形 4" o:spid="_x0000_s1026" style="position:absolute;margin-left:246.5pt;margin-top:1in;width:103.95pt;height:58.25pt;z-index:251664384;visibility:visible;mso-wrap-style:square;mso-width-percent:0;mso-height-percent:0;mso-wrap-distance-left:9pt;mso-wrap-distance-top:0;mso-wrap-distance-right:9pt;mso-wrap-distance-bottom:0;mso-position-horizontal:absolute;mso-position-horizontal-relative:text;mso-position-vertical:absolute;mso-position-vertical-relative:text;mso-width-percent:0;mso-height-percent:0;mso-width-relative:page;mso-height-relative:page;v-text-anchor:middle" o:gfxdata="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" fillcolor="red" strokecolor="#c00000" strokeweight="1pt">
-                <v:fill opacity="13107f"/>
-              </v:rect>
-            </w:pict>
-          </mc:Fallback>
-        </mc:AlternateContent>
-      </w:r>
-      <w:r>
-        <w:rPr>
-          <w:rFonts w:ascii="微軟正黑體" w:eastAsia="微軟正黑體" w:hAnsi="微軟正黑體" w:hint="eastAsia"/>
-          <w:b/>
-          <w:noProof/>
-        </w:rPr>
-        <mc:AlternateContent>
-          <mc:Choice Requires="wps">
-            <w:drawing>
-              <wp:anchor distT="0" distB="0" distL="114300" distR="114300" simplePos="0" relativeHeight="251662336" behindDoc="0" locked="0" layoutInCell="1" allowOverlap="1" wp14:anchorId="24C31904" wp14:editId="6BA369B8">
-                <wp:simplePos x="0" y="0"/>
-                <wp:positionH relativeFrom="column">
-                  <wp:posOffset>3130826</wp:posOffset>
-                </wp:positionH>
-                <wp:positionV relativeFrom="paragraph">
-                  <wp:posOffset>15903</wp:posOffset>
-                </wp:positionV>
-                <wp:extent cx="1319917" cy="898497"/>
-                <wp:effectExtent l="0" t="0" r="13970" b="16510"/>
-                <wp:wrapNone/>
-                <wp:docPr id="3" name="矩形 3"/>
-                <wp:cNvGraphicFramePr/>
-                <a:graphic xmlns:a="http://schemas.openxmlformats.org/drawingml/2006/main">
-                  <a:graphicData uri="http://schemas.microsoft.com/office/word/2010/wordprocessingShape">
-                    <wps:wsp>
-                      <wps:cNvSpPr/>
-                      <wps:spPr>
-                        <a:xfrm>
-                          <a:off x="0" y="0"/>
-                          <a:ext cx="1319917" cy="898497"/>
-                        </a:xfrm>
-                        <a:prstGeom prst="rect">
-                          <a:avLst/>
-                        </a:prstGeom>
-                        <a:solidFill>
-                          <a:srgbClr val="FF0000">
-                            <a:alpha val="20000"/>
-                          </a:srgbClr>
-                        </a:solidFill>
-                        <a:ln w="12700">
-                          <a:solidFill>
-                            <a:srgbClr val="C00000"/>
-                          </a:solidFill>
-                        </a:ln>
-                      </wps:spPr>
-                      <wps:style>
-                        <a:lnRef idx="2">
-                          <a:schemeClr val="accent1">
-                            <a:shade val="50000"/>
-                          </a:schemeClr>
-                        </a:lnRef>
-                        <a:fillRef idx="1">
-                          <a:schemeClr val="accent1"/>
-                        </a:fillRef>
-                        <a:effectRef idx="0">
-                          <a:schemeClr val="accent1"/>
-                        </a:effectRef>
-                        <a:fontRef idx="minor">
-                          <a:schemeClr val="lt1"/>
-                        </a:fontRef>
-                      </wps:style>
-                      <wps:bodyPr rot="0" spcFirstLastPara="0" vertOverflow="overflow" horzOverflow="overflow" vert="horz" wrap="square" lIns="91440" tIns="45720" rIns="91440" bIns="45720" numCol="1" spcCol="0" rtlCol="0" fromWordArt="0" anchor="ctr" anchorCtr="0" forceAA="0" compatLnSpc="1">
-                        <a:prstTxWarp prst="textNoShape">
-                          <a:avLst/>
-                        </a:prstTxWarp>
-                        <a:noAutofit/>
-                      </wps:bodyPr>
-                    </wps:wsp>
-                  </a:graphicData>
-                </a:graphic>
-                <wp14:sizeRelH relativeFrom="page">
-                  <wp14:pctWidth>0</wp14:pctWidth>
-                </wp14:sizeRelH>
-                <wp14:sizeRelV relativeFrom="page">
-                  <wp14:pctHeight>0</wp14:pctHeight>
-                </wp14:sizeRelV>
-              </wp:anchor>
-            </w:drawing>
-          </mc:Choice>
-          <mc:Fallback>
-            <w:pict>
-              <v:rect id="矩形 3" o:spid="_x0000_s1026" style="position:absolute;margin-left:246.5pt;margin-top:1.25pt;width:103.95pt;height:70.75pt;z-index:251662336;visibility:visible;mso-wrap-style:square;mso-width-percent:0;mso-height-percent:0;mso-wrap-distance-left:9pt;mso-wrap-distance-top:0;mso-wrap-distance-right:9pt;mso-wrap-distance-bottom:0;mso-position-horizontal:absolute;mso-position-horizontal-relative:text;mso-position-vertical:absolute;mso-position-vertical-relative:text;mso-width-percent:0;mso-height-percent:0;mso-width-relative:page;mso-height-relative:page;v-text-anchor:middle" o:gfxdata="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" fillcolor="red" strokecolor="#c00000" strokeweight="1pt">
-                <v:fill opacity="13107f"/>
-              </v:rect>
-            </w:pict>
-          </mc:Fallback>
-        </mc:AlternateContent>
-      </w:r>
-      <w:r>
-        <w:rPr>
-          <w:rFonts w:ascii="微軟正黑體" w:eastAsia="微軟正黑體" w:hAnsi="微軟正黑體" w:hint="eastAsia"/>
-          <w:b/>
-          <w:noProof/>
-        </w:rPr>
-        <mc:AlternateContent>
-          <mc:Choice Requires="wps">
-            <w:drawing>
-              <wp:anchor distT="0" distB="0" distL="114300" distR="114300" simplePos="0" relativeHeight="251660288" behindDoc="0" locked="0" layoutInCell="1" allowOverlap="1" wp14:anchorId="0F1BDAF5" wp14:editId="3AABAEFD">
-                <wp:simplePos x="0" y="0"/>
-                <wp:positionH relativeFrom="column">
-                  <wp:posOffset>920362</wp:posOffset>
-                </wp:positionH>
-                <wp:positionV relativeFrom="paragraph">
-                  <wp:posOffset>15902</wp:posOffset>
-                </wp:positionV>
-                <wp:extent cx="2210463" cy="898497"/>
-                <wp:effectExtent l="0" t="0" r="18415" b="16510"/>
-                <wp:wrapNone/>
-                <wp:docPr id="2" name="矩形 2"/>
-                <wp:cNvGraphicFramePr/>
-                <a:graphic xmlns:a="http://schemas.openxmlformats.org/drawingml/2006/main">
-                  <a:graphicData uri="http://schemas.microsoft.com/office/word/2010/wordprocessingShape">
-                    <wps:wsp>
-                      <wps:cNvSpPr/>
-                      <wps:spPr>
-                        <a:xfrm>
-                          <a:off x="0" y="0"/>
-                          <a:ext cx="2210463" cy="898497"/>
-                        </a:xfrm>
-                        <a:prstGeom prst="rect">
-                          <a:avLst/>
-                        </a:prstGeom>
-                        <a:solidFill>
-                          <a:srgbClr val="316ADB">
-                            <a:alpha val="20000"/>
-                          </a:srgbClr>
-                        </a:solidFill>
-                        <a:ln w="12700"/>
-                      </wps:spPr>
-                      <wps:style>
-                        <a:lnRef idx="2">
-                          <a:schemeClr val="accent1">
-                            <a:shade val="50000"/>
-                          </a:schemeClr>
-                        </a:lnRef>
-                        <a:fillRef idx="1">
-                          <a:schemeClr val="accent1"/>
-                        </a:fillRef>
-                        <a:effectRef idx="0">
-                          <a:schemeClr val="accent1"/>
-                        </a:effectRef>
-                        <a:fontRef idx="minor">
-                          <a:schemeClr val="lt1"/>
-                        </a:fontRef>
-                      </wps:style>
-                      <wps:bodyPr rot="0" spcFirstLastPara="0" vertOverflow="overflow" horzOverflow="overflow" vert="horz" wrap="square" lIns="91440" tIns="45720" rIns="91440" bIns="45720" numCol="1" spcCol="0" rtlCol="0" fromWordArt="0" anchor="ctr" anchorCtr="0" forceAA="0" compatLnSpc="1">
-                        <a:prstTxWarp prst="textNoShape">
-                          <a:avLst/>
-                        </a:prstTxWarp>
-                        <a:noAutofit/>
-                      </wps:bodyPr>
-                    </wps:wsp>
-                  </a:graphicData>
-                </a:graphic>
-                <wp14:sizeRelH relativeFrom="page">
-                  <wp14:pctWidth>0</wp14:pctWidth>
-                </wp14:sizeRelH>
-                <wp14:sizeRelV relativeFrom="page">
-                  <wp14:pctHeight>0</wp14:pctHeight>
-                </wp14:sizeRelV>
-              </wp:anchor>
-            </w:drawing>
-          </mc:Choice>
-          <mc:Fallback>
-            <w:pict>
-              <v:rect id="矩形 2" o:spid="_x0000_s1026" style="position:absolute;margin-left:72.45pt;margin-top:1.25pt;width:174.05pt;height:70.75pt;z-index:251660288;visibility:visible;mso-wrap-style:square;mso-width-percent:0;mso-height-percent:0;mso-wrap-distance-left:9pt;mso-wrap-distance-top:0;mso-wrap-distance-right:9pt;mso-wrap-distance-bottom:0;mso-position-horizontal:absolute;mso-position-horizontal-relative:text;mso-position-vertical:absolute;mso-position-vertical-relative:text;mso-width-percent:0;mso-height-percent:0;mso-width-relative:page;mso-height-relative:page;v-text-anchor:middle" o:gfxdata="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" fillcolor="#316adb" strokecolor="#243f60 [1604]" strokeweight="1pt">
-                <v:fill opacity="13107f"/>
-              </v:rect>
-            </w:pict>
-          </mc:Fallback>
-        </mc:AlternateContent>
-      </w:r>
       <m:oMath>
         <m:r>
           <w:rPr>
             <w:rFonts w:ascii="Cambria Math" w:eastAsia="微軟正黑體" w:hAnsi="Cambria Math"/>
           </w:rPr>
-          <m:t>G</m:t>
-        </m:r>
-        <m:r>
-          <w:rPr>
-            <w:rFonts w:ascii="Cambria Math" w:eastAsia="微軟正黑體" w:hAnsi="Cambria Math"/>
-          </w:rPr>
-          <m:t>=</m:t>
+          <m:t>G=</m:t>
         </m:r>
         <m:d>
           <m:dPr>
@@ -1289,6 +1271,12 @@
                         <w:rPr>
                           <w:rFonts w:ascii="Cambria Math" w:eastAsia="微軟正黑體" w:hAnsi="Cambria Math"/>
                         </w:rPr>
+                        <m:t>-</m:t>
+                      </m:r>
+                      <m:r>
+                        <w:rPr>
+                          <w:rFonts w:ascii="Cambria Math" w:eastAsia="微軟正黑體" w:hAnsi="Cambria Math"/>
+                        </w:rPr>
                         <m:t>r</m:t>
                       </m:r>
                     </m:e>
@@ -1371,6 +1359,12 @@
                         <w:rPr>
                           <w:rFonts w:ascii="Cambria Math" w:eastAsia="微軟正黑體" w:hAnsi="Cambria Math"/>
                         </w:rPr>
+                        <m:t>-</m:t>
+                      </m:r>
+                      <m:r>
+                        <w:rPr>
+                          <w:rFonts w:ascii="Cambria Math" w:eastAsia="微軟正黑體" w:hAnsi="Cambria Math"/>
+                        </w:rPr>
                         <m:t>r</m:t>
                       </m:r>
                     </m:e>
@@ -1467,6 +1461,12 @@
                         <w:rPr>
                           <w:rFonts w:ascii="Cambria Math" w:eastAsia="微軟正黑體" w:hAnsi="Cambria Math"/>
                         </w:rPr>
+                        <m:t>-</m:t>
+                      </m:r>
+                      <m:r>
+                        <w:rPr>
+                          <w:rFonts w:ascii="Cambria Math" w:eastAsia="微軟正黑體" w:hAnsi="Cambria Math"/>
+                        </w:rPr>
                         <m:t>r</m:t>
                       </m:r>
                     </m:e>
@@ -1657,6 +1657,12 @@
                         <w:rPr>
                           <w:rFonts w:ascii="Cambria Math" w:eastAsia="微軟正黑體" w:hAnsi="Cambria Math"/>
                         </w:rPr>
+                        <m:t>-</m:t>
+                      </m:r>
+                      <m:r>
+                        <w:rPr>
+                          <w:rFonts w:ascii="Cambria Math" w:eastAsia="微軟正黑體" w:hAnsi="Cambria Math"/>
+                        </w:rPr>
                         <m:t>r</m:t>
                       </m:r>
                     </m:e>
@@ -1726,6 +1732,12 @@
                   </m:sSubSup>
                 </m:e>
                 <m:e>
+                  <m:r>
+                    <w:rPr>
+                      <w:rFonts w:ascii="Cambria Math" w:eastAsia="微軟正黑體" w:hAnsi="Cambria Math"/>
+                    </w:rPr>
+                    <m:t>-</m:t>
+                  </m:r>
                   <m:sSup>
                     <m:sSupPr>
                       <m:ctrlPr>
@@ -1828,6 +1840,12 @@
                   </m:ctrlPr>
                 </m:e>
                 <m:e>
+                  <m:r>
+                    <w:rPr>
+                      <w:rFonts w:ascii="Cambria Math" w:eastAsia="Cambria Math" w:hAnsi="Cambria Math" w:cs="Cambria Math"/>
+                    </w:rPr>
+                    <m:t>-</m:t>
+                  </m:r>
                   <m:sSup>
                     <m:sSupPr>
                       <m:ctrlPr>
@@ -2159,6 +2177,12 @@
                         <w:rPr>
                           <w:rFonts w:ascii="Cambria Math" w:eastAsia="微軟正黑體" w:hAnsi="Cambria Math"/>
                         </w:rPr>
+                        <m:t>-</m:t>
+                      </m:r>
+                      <m:r>
+                        <w:rPr>
+                          <w:rFonts w:ascii="Cambria Math" w:eastAsia="微軟正黑體" w:hAnsi="Cambria Math"/>
+                        </w:rPr>
                         <m:t>r</m:t>
                       </m:r>
                     </m:e>
@@ -2234,6 +2258,12 @@
                   </m:ctrlPr>
                 </m:e>
                 <m:e>
+                  <m:r>
+                    <w:rPr>
+                      <w:rFonts w:ascii="Cambria Math" w:eastAsia="Cambria Math" w:hAnsi="Cambria Math" w:cs="Cambria Math"/>
+                    </w:rPr>
+                    <m:t>-</m:t>
+                  </m:r>
                   <m:sSup>
                     <m:sSupPr>
                       <m:ctrlPr>
@@ -2336,6 +2366,12 @@
                   </m:ctrlPr>
                 </m:e>
                 <m:e>
+                  <m:r>
+                    <w:rPr>
+                      <w:rFonts w:ascii="Cambria Math" w:eastAsia="Cambria Math" w:hAnsi="Cambria Math" w:cs="Cambria Math"/>
+                    </w:rPr>
+                    <m:t>-</m:t>
+                  </m:r>
                   <m:sSup>
                     <m:sSupPr>
                       <m:ctrlPr>
@@ -3040,25 +3076,7 @@
           <w:rPr>
             <w:rFonts w:ascii="Cambria Math" w:eastAsia="微軟正黑體" w:hAnsi="Cambria Math"/>
           </w:rPr>
-          <m:t xml:space="preserve">,  </m:t>
-        </m:r>
-        <m:r>
-          <m:rPr>
-            <m:sty m:val="p"/>
-          </m:rPr>
-          <w:rPr>
-            <w:rFonts w:ascii="Cambria Math" w:eastAsia="微軟正黑體" w:hAnsi="Cambria Math"/>
-          </w:rPr>
-          <m:t xml:space="preserve"> h</m:t>
-        </m:r>
-        <m:r>
-          <m:rPr>
-            <m:sty m:val="p"/>
-          </m:rPr>
-          <w:rPr>
-            <w:rFonts w:ascii="Cambria Math" w:eastAsia="微軟正黑體" w:hAnsi="Cambria Math"/>
-          </w:rPr>
-          <m:t>=</m:t>
+          <m:t>,   h=</m:t>
         </m:r>
         <m:d>
           <m:dPr>
@@ -3180,12 +3198,14 @@
           </m:e>
         </m:d>
       </m:oMath>
+      <w:bookmarkStart w:id="0" w:name="_GoBack"/>
+      <w:bookmarkEnd w:id="0"/>
     </w:p>
     <w:p>
       <w:pPr>
         <w:widowControl/>
         <w:rPr>
-          <w:rFonts w:ascii="微軟正黑體" w:eastAsia="微軟正黑體" w:hAnsi="微軟正黑體" w:hint="eastAsia"/>
+          <w:rFonts w:ascii="微軟正黑體" w:eastAsia="微軟正黑體" w:hAnsi="微軟正黑體"/>
         </w:rPr>
       </w:pPr>
       <w:r>
@@ -3205,7 +3225,7 @@
         </w:numPr>
         <w:ind w:leftChars="0"/>
         <w:rPr>
-          <w:rFonts w:ascii="微軟正黑體" w:eastAsia="微軟正黑體" w:hAnsi="微軟正黑體" w:hint="eastAsia"/>
+          <w:rFonts w:ascii="微軟正黑體" w:eastAsia="微軟正黑體" w:hAnsi="微軟正黑體"/>
         </w:rPr>
       </w:pPr>
       <w:r>
@@ -3269,7 +3289,7 @@
         </w:numPr>
         <w:ind w:leftChars="0"/>
         <w:rPr>
-          <w:rFonts w:ascii="微軟正黑體" w:eastAsia="微軟正黑體" w:hAnsi="微軟正黑體" w:hint="eastAsia"/>
+          <w:rFonts w:ascii="微軟正黑體" w:eastAsia="微軟正黑體" w:hAnsi="微軟正黑體"/>
         </w:rPr>
       </w:pPr>
       <w:r>
@@ -3327,7 +3347,7 @@
         </w:numPr>
         <w:ind w:leftChars="0"/>
         <w:rPr>
-          <w:rFonts w:ascii="微軟正黑體" w:eastAsia="微軟正黑體" w:hAnsi="微軟正黑體" w:hint="eastAsia"/>
+          <w:rFonts w:ascii="微軟正黑體" w:eastAsia="微軟正黑體" w:hAnsi="微軟正黑體"/>
         </w:rPr>
       </w:pPr>
       <w:r>
@@ -3387,7 +3407,7 @@
         </w:numPr>
         <w:ind w:leftChars="0"/>
         <w:rPr>
-          <w:rFonts w:ascii="微軟正黑體" w:eastAsia="微軟正黑體" w:hAnsi="微軟正黑體" w:hint="eastAsia"/>
+          <w:rFonts w:ascii="微軟正黑體" w:eastAsia="微軟正黑體" w:hAnsi="微軟正黑體"/>
         </w:rPr>
       </w:pPr>
       <w:r>
@@ -3508,13 +3528,7 @@
           <w:rPr>
             <w:rFonts w:ascii="Cambria Math" w:eastAsia="微軟正黑體" w:hAnsi="Cambria Math"/>
           </w:rPr>
-          <m:t>i</m:t>
-        </m:r>
-        <m:r>
-          <w:rPr>
-            <w:rFonts w:ascii="Cambria Math" w:eastAsia="微軟正黑體" w:hAnsi="Cambria Math"/>
-          </w:rPr>
-          <m:t>=1~n</m:t>
+          <m:t>i=1~n</m:t>
         </m:r>
       </m:oMath>
       <w:r>
@@ -3579,8 +3593,6 @@
         </w:rPr>
         <w:t>，其餘為0</w:t>
       </w:r>
-      <w:bookmarkStart w:id="0" w:name="_GoBack"/>
-      <w:bookmarkEnd w:id="0"/>
     </w:p>
     <w:p>
       <w:pPr>
@@ -3592,7 +3604,7 @@
         </w:numPr>
         <w:ind w:leftChars="0"/>
         <w:rPr>
-          <w:rFonts w:ascii="微軟正黑體" w:eastAsia="微軟正黑體" w:hAnsi="微軟正黑體" w:hint="eastAsia"/>
+          <w:rFonts w:ascii="微軟正黑體" w:eastAsia="微軟正黑體" w:hAnsi="微軟正黑體"/>
         </w:rPr>
       </w:pPr>
       <w:r>
@@ -3634,7 +3646,7 @@
       <w:pPr>
         <w:widowControl/>
         <w:rPr>
-          <w:rFonts w:ascii="微軟正黑體" w:eastAsia="微軟正黑體" w:hAnsi="微軟正黑體" w:hint="eastAsia"/>
+          <w:rFonts w:ascii="微軟正黑體" w:eastAsia="微軟正黑體" w:hAnsi="微軟正黑體"/>
         </w:rPr>
       </w:pPr>
       <w:r>
@@ -3654,7 +3666,7 @@
         </w:numPr>
         <w:ind w:leftChars="0"/>
         <w:rPr>
-          <w:rFonts w:ascii="微軟正黑體" w:eastAsia="微軟正黑體" w:hAnsi="微軟正黑體" w:hint="eastAsia"/>
+          <w:rFonts w:ascii="微軟正黑體" w:eastAsia="微軟正黑體" w:hAnsi="微軟正黑體"/>
         </w:rPr>
       </w:pPr>
       <w:r>
@@ -5045,7 +5057,7 @@
 </file>
 
 <file path=customXml/itemProps1.xml><?xml version="1.0" encoding="utf-8"?>
-<ds:datastoreItem xmlns:ds="http://schemas.openxmlformats.org/officeDocument/2006/customXml" ds:itemID="{7863CF23-D16B-4163-B105-6F5900C198D4}">
+<ds:datastoreItem xmlns:ds="http://schemas.openxmlformats.org/officeDocument/2006/customXml" ds:itemID="{8C973949-2B65-4108-81F0-0D9D476CFC8B}">
   <ds:schemaRefs>
     <ds:schemaRef ds:uri="http://schemas.openxmlformats.org/officeDocument/2006/bibliography"/>
   </ds:schemaRefs>

</xml_diff>

<commit_message>
Finish term project 1
</commit_message>
<xml_diff>
--- a/termProject/report.docx
+++ b/termProject/report.docx
@@ -56,7 +56,6 @@
     <w:p>
       <w:pPr>
         <w:pStyle w:val="ab"/>
-        <w:widowControl/>
         <w:numPr>
           <w:ilvl w:val="0"/>
           <w:numId w:val="2"/>
@@ -72,29 +71,21 @@
           <w:rFonts w:ascii="微軟正黑體" w:eastAsia="微軟正黑體" w:hAnsi="微軟正黑體" w:hint="eastAsia"/>
           <w:b/>
         </w:rPr>
+        <w:t>將</w:t>
+      </w:r>
+      <w:r>
+        <w:rPr>
+          <w:rFonts w:ascii="微軟正黑體" w:eastAsia="微軟正黑體" w:hAnsi="微軟正黑體" w:hint="eastAsia"/>
+          <w:b/>
+        </w:rPr>
         <w:t>Soft-Margin Linear Classifier</w:t>
       </w:r>
-    </w:p>
-    <w:p>
-      <w:pPr>
-        <w:pStyle w:val="ab"/>
-        <w:widowControl/>
-        <w:numPr>
-          <w:ilvl w:val="0"/>
-          <w:numId w:val="4"/>
-        </w:numPr>
-        <w:ind w:leftChars="0"/>
-        <w:rPr>
-          <w:rFonts w:ascii="微軟正黑體" w:eastAsia="微軟正黑體" w:hAnsi="微軟正黑體"/>
+      <w:r>
+        <w:rPr>
+          <w:rFonts w:ascii="微軟正黑體" w:eastAsia="微軟正黑體" w:hAnsi="微軟正黑體" w:hint="eastAsia"/>
           <w:b/>
         </w:rPr>
-      </w:pPr>
-      <w:r>
-        <w:rPr>
-          <w:rFonts w:ascii="微軟正黑體" w:eastAsia="微軟正黑體" w:hAnsi="微軟正黑體" w:hint="eastAsia"/>
-          <w:b/>
-        </w:rPr>
-        <w:t>將原式改寫為QP Form</w:t>
+        <w:t>原式改寫為QP Form</w:t>
       </w:r>
     </w:p>
     <w:p>
@@ -123,7 +114,7 @@
                   <wp:posOffset>367195</wp:posOffset>
                 </wp:positionV>
                 <wp:extent cx="651510" cy="556260"/>
-                <wp:effectExtent l="0" t="0" r="15240" b="15240"/>
+                <wp:effectExtent l="19050" t="19050" r="15240" b="15240"/>
                 <wp:wrapNone/>
                 <wp:docPr id="1" name="矩形 1"/>
                 <wp:cNvGraphicFramePr/>
@@ -139,12 +130,8 @@
                         <a:prstGeom prst="rect">
                           <a:avLst/>
                         </a:prstGeom>
-                        <a:solidFill>
-                          <a:srgbClr val="316ADB">
-                            <a:alpha val="20000"/>
-                          </a:srgbClr>
-                        </a:solidFill>
-                        <a:ln w="12700"/>
+                        <a:noFill/>
+                        <a:ln w="28575"/>
                       </wps:spPr>
                       <wps:style>
                         <a:lnRef idx="2">
@@ -182,9 +169,7 @@
           </mc:Choice>
           <mc:Fallback>
             <w:pict>
-              <v:rect id="矩形 1" o:spid="_x0000_s1026" style="position:absolute;margin-left:213.25pt;margin-top:28.9pt;width:51.3pt;height:43.8pt;z-index:251658240;visibility:visible;mso-wrap-style:square;mso-width-percent:0;mso-height-percent:0;mso-wrap-distance-left:9pt;mso-wrap-distance-top:0;mso-wrap-distance-right:9pt;mso-wrap-distance-bottom:0;mso-position-horizontal:absolute;mso-position-horizontal-relative:text;mso-position-vertical:absolute;mso-position-vertical-relative:text;mso-width-percent:0;mso-height-percent:0;mso-width-relative:page;mso-height-relative:page;v-text-anchor:middle" o:gfxdata="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" fillcolor="#316adb" strokecolor="#243f60 [1604]" strokeweight="1pt">
-                <v:fill opacity="13107f"/>
-              </v:rect>
+              <v:rect id="矩形 1" o:spid="_x0000_s1026" style="position:absolute;margin-left:213.25pt;margin-top:28.9pt;width:51.3pt;height:43.8pt;z-index:251658240;visibility:visible;mso-wrap-style:square;mso-width-percent:0;mso-height-percent:0;mso-wrap-distance-left:9pt;mso-wrap-distance-top:0;mso-wrap-distance-right:9pt;mso-wrap-distance-bottom:0;mso-position-horizontal:absolute;mso-position-horizontal-relative:text;mso-position-vertical:absolute;mso-position-vertical-relative:text;mso-width-percent:0;mso-height-percent:0;mso-width-relative:page;mso-height-relative:page;v-text-anchor:middle" o:gfxdata="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" filled="f" strokecolor="#243f60 [1604]" strokeweight="2.25pt"/>
             </w:pict>
           </mc:Fallback>
         </mc:AlternateContent>
@@ -890,7 +875,7 @@
                   <wp:posOffset>15903</wp:posOffset>
                 </wp:positionV>
                 <wp:extent cx="2543396" cy="897890"/>
-                <wp:effectExtent l="0" t="0" r="28575" b="16510"/>
+                <wp:effectExtent l="19050" t="19050" r="28575" b="16510"/>
                 <wp:wrapNone/>
                 <wp:docPr id="2" name="矩形 2"/>
                 <wp:cNvGraphicFramePr/>
@@ -906,12 +891,8 @@
                         <a:prstGeom prst="rect">
                           <a:avLst/>
                         </a:prstGeom>
-                        <a:solidFill>
-                          <a:srgbClr val="316ADB">
-                            <a:alpha val="20000"/>
-                          </a:srgbClr>
-                        </a:solidFill>
-                        <a:ln w="12700"/>
+                        <a:noFill/>
+                        <a:ln w="28575"/>
                       </wps:spPr>
                       <wps:style>
                         <a:lnRef idx="2">
@@ -949,9 +930,7 @@
           </mc:Choice>
           <mc:Fallback>
             <w:pict>
-              <v:rect id="矩形 2" o:spid="_x0000_s1026" style="position:absolute;margin-left:59.95pt;margin-top:1.25pt;width:200.25pt;height:70.7pt;z-index:251660288;visibility:visible;mso-wrap-style:square;mso-width-percent:0;mso-height-percent:0;mso-wrap-distance-left:9pt;mso-wrap-distance-top:0;mso-wrap-distance-right:9pt;mso-wrap-distance-bottom:0;mso-position-horizontal:absolute;mso-position-horizontal-relative:text;mso-position-vertical:absolute;mso-position-vertical-relative:text;mso-width-percent:0;mso-height-percent:0;mso-width-relative:page;mso-height-relative:page;v-text-anchor:middle" o:gfxdata="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" fillcolor="#316adb" strokecolor="#243f60 [1604]" strokeweight="1pt">
-                <v:fill opacity="13107f"/>
-              </v:rect>
+              <v:rect id="矩形 2" o:spid="_x0000_s1026" style="position:absolute;margin-left:59.95pt;margin-top:1.25pt;width:200.25pt;height:70.7pt;z-index:251660288;visibility:visible;mso-wrap-style:square;mso-width-percent:0;mso-height-percent:0;mso-wrap-distance-left:9pt;mso-wrap-distance-top:0;mso-wrap-distance-right:9pt;mso-wrap-distance-bottom:0;mso-position-horizontal:absolute;mso-position-horizontal-relative:text;mso-position-vertical:absolute;mso-position-vertical-relative:text;mso-width-percent:0;mso-height-percent:0;mso-width-relative:page;mso-height-relative:page;v-text-anchor:middle" o:gfxdata="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" filled="f" strokecolor="#243f60 [1604]" strokeweight="2.25pt"/>
             </w:pict>
           </mc:Fallback>
         </mc:AlternateContent>
@@ -974,7 +953,7 @@
                   <wp:posOffset>15240</wp:posOffset>
                 </wp:positionV>
                 <wp:extent cx="1319530" cy="897890"/>
-                <wp:effectExtent l="0" t="0" r="13970" b="16510"/>
+                <wp:effectExtent l="19050" t="19050" r="13970" b="16510"/>
                 <wp:wrapNone/>
                 <wp:docPr id="3" name="矩形 3"/>
                 <wp:cNvGraphicFramePr/>
@@ -990,12 +969,8 @@
                         <a:prstGeom prst="rect">
                           <a:avLst/>
                         </a:prstGeom>
-                        <a:solidFill>
-                          <a:srgbClr val="FF0000">
-                            <a:alpha val="20000"/>
-                          </a:srgbClr>
-                        </a:solidFill>
-                        <a:ln w="12700">
+                        <a:noFill/>
+                        <a:ln w="28575">
                           <a:solidFill>
                             <a:srgbClr val="C00000"/>
                           </a:solidFill>
@@ -1037,9 +1012,7 @@
           </mc:Choice>
           <mc:Fallback>
             <w:pict>
-              <v:rect id="矩形 3" o:spid="_x0000_s1026" style="position:absolute;margin-left:260.25pt;margin-top:1.2pt;width:103.9pt;height:70.7pt;z-index:251662336;visibility:visible;mso-wrap-style:square;mso-width-percent:0;mso-height-percent:0;mso-wrap-distance-left:9pt;mso-wrap-distance-top:0;mso-wrap-distance-right:9pt;mso-wrap-distance-bottom:0;mso-position-horizontal:absolute;mso-position-horizontal-relative:text;mso-position-vertical:absolute;mso-position-vertical-relative:text;mso-width-percent:0;mso-height-percent:0;mso-width-relative:page;mso-height-relative:page;v-text-anchor:middle" o:gfxdata="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" fillcolor="red" strokecolor="#c00000" strokeweight="1pt">
-                <v:fill opacity="13107f"/>
-              </v:rect>
+              <v:rect id="矩形 3" o:spid="_x0000_s1026" style="position:absolute;margin-left:260.25pt;margin-top:1.2pt;width:103.9pt;height:70.7pt;z-index:251662336;visibility:visible;mso-wrap-style:square;mso-width-percent:0;mso-height-percent:0;mso-wrap-distance-left:9pt;mso-wrap-distance-top:0;mso-wrap-distance-right:9pt;mso-wrap-distance-bottom:0;mso-position-horizontal:absolute;mso-position-horizontal-relative:text;mso-position-vertical:absolute;mso-position-vertical-relative:text;mso-width-percent:0;mso-height-percent:0;mso-width-relative:page;mso-height-relative:page;v-text-anchor:middle" o:gfxdata="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" filled="f" strokecolor="#c00000" strokeweight="2.25pt"/>
             </w:pict>
           </mc:Fallback>
         </mc:AlternateContent>
@@ -1062,7 +1035,7 @@
                   <wp:posOffset>913765</wp:posOffset>
                 </wp:positionV>
                 <wp:extent cx="1319530" cy="739140"/>
-                <wp:effectExtent l="0" t="0" r="13970" b="22860"/>
+                <wp:effectExtent l="19050" t="19050" r="13970" b="22860"/>
                 <wp:wrapNone/>
                 <wp:docPr id="4" name="矩形 4"/>
                 <wp:cNvGraphicFramePr/>
@@ -1078,12 +1051,8 @@
                         <a:prstGeom prst="rect">
                           <a:avLst/>
                         </a:prstGeom>
-                        <a:solidFill>
-                          <a:srgbClr val="FF0000">
-                            <a:alpha val="20000"/>
-                          </a:srgbClr>
-                        </a:solidFill>
-                        <a:ln w="12700">
+                        <a:noFill/>
+                        <a:ln w="28575">
                           <a:solidFill>
                             <a:srgbClr val="C00000"/>
                           </a:solidFill>
@@ -1125,9 +1094,7 @@
           </mc:Choice>
           <mc:Fallback>
             <w:pict>
-              <v:rect id="矩形 4" o:spid="_x0000_s1026" style="position:absolute;margin-left:260.25pt;margin-top:71.95pt;width:103.9pt;height:58.2pt;z-index:251664384;visibility:visible;mso-wrap-style:square;mso-width-percent:0;mso-height-percent:0;mso-wrap-distance-left:9pt;mso-wrap-distance-top:0;mso-wrap-distance-right:9pt;mso-wrap-distance-bottom:0;mso-position-horizontal:absolute;mso-position-horizontal-relative:text;mso-position-vertical:absolute;mso-position-vertical-relative:text;mso-width-percent:0;mso-height-percent:0;mso-width-relative:page;mso-height-relative:page;v-text-anchor:middle" o:gfxdata="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" fillcolor="red" strokecolor="#c00000" strokeweight="1pt">
-                <v:fill opacity="13107f"/>
-              </v:rect>
+              <v:rect id="矩形 4" o:spid="_x0000_s1026" style="position:absolute;margin-left:260.25pt;margin-top:71.95pt;width:103.9pt;height:58.2pt;z-index:251664384;visibility:visible;mso-wrap-style:square;mso-width-percent:0;mso-height-percent:0;mso-wrap-distance-left:9pt;mso-wrap-distance-top:0;mso-wrap-distance-right:9pt;mso-wrap-distance-bottom:0;mso-position-horizontal:absolute;mso-position-horizontal-relative:text;mso-position-vertical:absolute;mso-position-vertical-relative:text;mso-width-percent:0;mso-height-percent:0;mso-width-relative:page;mso-height-relative:page;v-text-anchor:middle" o:gfxdata="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" filled="f" strokecolor="#c00000" strokeweight="2.25pt"/>
             </w:pict>
           </mc:Fallback>
         </mc:AlternateContent>
@@ -1150,7 +1117,7 @@
                   <wp:posOffset>15240</wp:posOffset>
                 </wp:positionV>
                 <wp:extent cx="373380" cy="897890"/>
-                <wp:effectExtent l="0" t="0" r="26670" b="16510"/>
+                <wp:effectExtent l="19050" t="19050" r="26670" b="16510"/>
                 <wp:wrapNone/>
                 <wp:docPr id="5" name="矩形 5"/>
                 <wp:cNvGraphicFramePr/>
@@ -1166,12 +1133,8 @@
                         <a:prstGeom prst="rect">
                           <a:avLst/>
                         </a:prstGeom>
-                        <a:solidFill>
-                          <a:srgbClr val="92D050">
-                            <a:alpha val="20000"/>
-                          </a:srgbClr>
-                        </a:solidFill>
-                        <a:ln w="12700">
+                        <a:noFill/>
+                        <a:ln w="28575">
                           <a:solidFill>
                             <a:schemeClr val="accent3">
                               <a:lumMod val="75000"/>
@@ -1215,9 +1178,7 @@
           </mc:Choice>
           <mc:Fallback>
             <w:pict>
-              <v:rect id="矩形 5" o:spid="_x0000_s1026" style="position:absolute;margin-left:364.2pt;margin-top:1.2pt;width:29.4pt;height:70.7pt;z-index:251666432;visibility:visible;mso-wrap-style:square;mso-width-percent:0;mso-height-percent:0;mso-wrap-distance-left:9pt;mso-wrap-distance-top:0;mso-wrap-distance-right:9pt;mso-wrap-distance-bottom:0;mso-position-horizontal:absolute;mso-position-horizontal-relative:text;mso-position-vertical:absolute;mso-position-vertical-relative:text;mso-width-percent:0;mso-height-percent:0;mso-width-relative:page;mso-height-relative:page;v-text-anchor:middle" o:gfxdata="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" fillcolor="#92d050" strokecolor="#76923c [2406]" strokeweight="1pt">
-                <v:fill opacity="13107f"/>
-              </v:rect>
+              <v:rect id="矩形 5" o:spid="_x0000_s1026" style="position:absolute;margin-left:364.2pt;margin-top:1.2pt;width:29.4pt;height:70.7pt;z-index:251666432;visibility:visible;mso-wrap-style:square;mso-width-percent:0;mso-height-percent:0;mso-wrap-distance-left:9pt;mso-wrap-distance-top:0;mso-wrap-distance-right:9pt;mso-wrap-distance-bottom:0;mso-position-horizontal:absolute;mso-position-horizontal-relative:text;mso-position-vertical:absolute;mso-position-vertical-relative:text;mso-width-percent:0;mso-height-percent:0;mso-width-relative:page;mso-height-relative:page;v-text-anchor:middle" o:gfxdata="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" filled="f" strokecolor="#76923c [2406]" strokeweight="2.25pt"/>
             </w:pict>
           </mc:Fallback>
         </mc:AlternateContent>
@@ -1271,13 +1232,7 @@
                         <w:rPr>
                           <w:rFonts w:ascii="Cambria Math" w:eastAsia="微軟正黑體" w:hAnsi="Cambria Math"/>
                         </w:rPr>
-                        <m:t>-</m:t>
-                      </m:r>
-                      <m:r>
-                        <w:rPr>
-                          <w:rFonts w:ascii="Cambria Math" w:eastAsia="微軟正黑體" w:hAnsi="Cambria Math"/>
-                        </w:rPr>
-                        <m:t>r</m:t>
+                        <m:t>-r</m:t>
                       </m:r>
                     </m:e>
                     <m:sup>
@@ -1359,13 +1314,7 @@
                         <w:rPr>
                           <w:rFonts w:ascii="Cambria Math" w:eastAsia="微軟正黑體" w:hAnsi="Cambria Math"/>
                         </w:rPr>
-                        <m:t>-</m:t>
-                      </m:r>
-                      <m:r>
-                        <w:rPr>
-                          <w:rFonts w:ascii="Cambria Math" w:eastAsia="微軟正黑體" w:hAnsi="Cambria Math"/>
-                        </w:rPr>
-                        <m:t>r</m:t>
+                        <m:t>-r</m:t>
                       </m:r>
                     </m:e>
                     <m:sup>
@@ -1461,13 +1410,7 @@
                         <w:rPr>
                           <w:rFonts w:ascii="Cambria Math" w:eastAsia="微軟正黑體" w:hAnsi="Cambria Math"/>
                         </w:rPr>
-                        <m:t>-</m:t>
-                      </m:r>
-                      <m:r>
-                        <w:rPr>
-                          <w:rFonts w:ascii="Cambria Math" w:eastAsia="微軟正黑體" w:hAnsi="Cambria Math"/>
-                        </w:rPr>
-                        <m:t>r</m:t>
+                        <m:t>-r</m:t>
                       </m:r>
                     </m:e>
                     <m:sup>
@@ -1657,13 +1600,7 @@
                         <w:rPr>
                           <w:rFonts w:ascii="Cambria Math" w:eastAsia="微軟正黑體" w:hAnsi="Cambria Math"/>
                         </w:rPr>
-                        <m:t>-</m:t>
-                      </m:r>
-                      <m:r>
-                        <w:rPr>
-                          <w:rFonts w:ascii="Cambria Math" w:eastAsia="微軟正黑體" w:hAnsi="Cambria Math"/>
-                        </w:rPr>
-                        <m:t>r</m:t>
+                        <m:t>-r</m:t>
                       </m:r>
                     </m:e>
                     <m:sup>
@@ -2177,13 +2114,7 @@
                         <w:rPr>
                           <w:rFonts w:ascii="Cambria Math" w:eastAsia="微軟正黑體" w:hAnsi="Cambria Math"/>
                         </w:rPr>
-                        <m:t>-</m:t>
-                      </m:r>
-                      <m:r>
-                        <w:rPr>
-                          <w:rFonts w:ascii="Cambria Math" w:eastAsia="微軟正黑體" w:hAnsi="Cambria Math"/>
-                        </w:rPr>
-                        <m:t>r</m:t>
+                        <m:t>-r</m:t>
                       </m:r>
                     </m:e>
                     <m:sup>
@@ -3198,8 +3129,6 @@
           </m:e>
         </m:d>
       </m:oMath>
-      <w:bookmarkStart w:id="0" w:name="_GoBack"/>
-      <w:bookmarkEnd w:id="0"/>
     </w:p>
     <w:p>
       <w:pPr>
@@ -3366,35 +3295,7 @@
         <w:rPr>
           <w:rFonts w:ascii="微軟正黑體" w:eastAsia="微軟正黑體" w:hAnsi="微軟正黑體" w:hint="eastAsia"/>
         </w:rPr>
-        <w:t>中，依序為d</w:t>
-      </w:r>
-      <w:proofErr w:type="gramStart"/>
-      <w:r>
-        <w:rPr>
-          <w:rFonts w:ascii="微軟正黑體" w:eastAsia="微軟正黑體" w:hAnsi="微軟正黑體" w:hint="eastAsia"/>
-        </w:rPr>
-        <w:t>個</w:t>
-      </w:r>
-      <w:proofErr w:type="gramEnd"/>
-      <w:r>
-        <w:rPr>
-          <w:rFonts w:ascii="微軟正黑體" w:eastAsia="微軟正黑體" w:hAnsi="微軟正黑體" w:hint="eastAsia"/>
-        </w:rPr>
-        <w:t>0、n</w:t>
-      </w:r>
-      <w:proofErr w:type="gramStart"/>
-      <w:r>
-        <w:rPr>
-          <w:rFonts w:ascii="微軟正黑體" w:eastAsia="微軟正黑體" w:hAnsi="微軟正黑體" w:hint="eastAsia"/>
-        </w:rPr>
-        <w:t>個</w:t>
-      </w:r>
-      <w:proofErr w:type="gramEnd"/>
-      <w:r>
-        <w:rPr>
-          <w:rFonts w:ascii="微軟正黑體" w:eastAsia="微軟正黑體" w:hAnsi="微軟正黑體" w:hint="eastAsia"/>
-        </w:rPr>
-        <w:t>c與一個0</w:t>
+        <w:t>中，依序為d個0、n個c與一個0</w:t>
       </w:r>
     </w:p>
     <w:p>
@@ -3429,14 +3330,12 @@
         </w:rPr>
         <w:t>為</w:t>
       </w:r>
-      <w:proofErr w:type="gramStart"/>
       <w:r>
         <w:rPr>
           <w:rFonts w:ascii="微軟正黑體" w:eastAsia="微軟正黑體" w:hAnsi="微軟正黑體" w:hint="eastAsia"/>
         </w:rPr>
         <w:t>每一列皆為</w:t>
       </w:r>
-      <w:proofErr w:type="gramEnd"/>
       <w:r>
         <w:rPr>
           <w:rFonts w:ascii="微軟正黑體" w:eastAsia="微軟正黑體" w:hAnsi="微軟正黑體" w:hint="eastAsia"/>
@@ -3611,35 +3510,7 @@
         <w:rPr>
           <w:rFonts w:ascii="微軟正黑體" w:eastAsia="微軟正黑體" w:hAnsi="微軟正黑體" w:hint="eastAsia"/>
         </w:rPr>
-        <w:t>向量h中，依序為n</w:t>
-      </w:r>
-      <w:proofErr w:type="gramStart"/>
-      <w:r>
-        <w:rPr>
-          <w:rFonts w:ascii="微軟正黑體" w:eastAsia="微軟正黑體" w:hAnsi="微軟正黑體" w:hint="eastAsia"/>
-        </w:rPr>
-        <w:t>個</w:t>
-      </w:r>
-      <w:proofErr w:type="gramEnd"/>
-      <w:r>
-        <w:rPr>
-          <w:rFonts w:ascii="微軟正黑體" w:eastAsia="微軟正黑體" w:hAnsi="微軟正黑體" w:hint="eastAsia"/>
-        </w:rPr>
-        <w:t xml:space="preserve"> -1與n</w:t>
-      </w:r>
-      <w:proofErr w:type="gramStart"/>
-      <w:r>
-        <w:rPr>
-          <w:rFonts w:ascii="微軟正黑體" w:eastAsia="微軟正黑體" w:hAnsi="微軟正黑體" w:hint="eastAsia"/>
-        </w:rPr>
-        <w:t>個</w:t>
-      </w:r>
-      <w:proofErr w:type="gramEnd"/>
-      <w:r>
-        <w:rPr>
-          <w:rFonts w:ascii="微軟正黑體" w:eastAsia="微軟正黑體" w:hAnsi="微軟正黑體" w:hint="eastAsia"/>
-        </w:rPr>
-        <w:t>0</w:t>
+        <w:t>向量h中，依序為n個 -1與n個0</w:t>
       </w:r>
     </w:p>
     <w:p>
@@ -3654,27 +3525,6 @@
           <w:rFonts w:ascii="微軟正黑體" w:eastAsia="微軟正黑體" w:hAnsi="微軟正黑體"/>
         </w:rPr>
         <w:br w:type="page"/>
-      </w:r>
-    </w:p>
-    <w:p>
-      <w:pPr>
-        <w:pStyle w:val="ab"/>
-        <w:widowControl/>
-        <w:numPr>
-          <w:ilvl w:val="0"/>
-          <w:numId w:val="4"/>
-        </w:numPr>
-        <w:ind w:leftChars="0"/>
-        <w:rPr>
-          <w:rFonts w:ascii="微軟正黑體" w:eastAsia="微軟正黑體" w:hAnsi="微軟正黑體"/>
-        </w:rPr>
-      </w:pPr>
-      <w:r>
-        <w:rPr>
-          <w:rFonts w:ascii="微軟正黑體" w:eastAsia="微軟正黑體" w:hAnsi="微軟正黑體" w:hint="eastAsia"/>
-        </w:rPr>
-        <w:lastRenderedPageBreak/>
-        <w:t>撰寫</w:t>
       </w:r>
     </w:p>
     <w:p>
@@ -3696,7 +3546,17 @@
           <w:rFonts w:ascii="微軟正黑體" w:eastAsia="微軟正黑體" w:hAnsi="微軟正黑體" w:hint="eastAsia"/>
           <w:b/>
         </w:rPr>
-        <w:t>SMO</w:t>
+        <w:lastRenderedPageBreak/>
+        <w:t xml:space="preserve">Coding </w:t>
+      </w:r>
+      <w:bookmarkStart w:id="0" w:name="_GoBack"/>
+      <w:bookmarkEnd w:id="0"/>
+      <w:r>
+        <w:rPr>
+          <w:rFonts w:ascii="微軟正黑體" w:eastAsia="微軟正黑體" w:hAnsi="微軟正黑體" w:hint="eastAsia"/>
+          <w:b/>
+        </w:rPr>
+        <w:t>Implementation</w:t>
       </w:r>
     </w:p>
     <w:p>
@@ -3704,8 +3564,1250 @@
         <w:widowControl/>
         <w:rPr>
           <w:rFonts w:ascii="微軟正黑體" w:eastAsia="微軟正黑體" w:hAnsi="微軟正黑體"/>
-        </w:rPr>
-      </w:pPr>
+          <w:b/>
+        </w:rPr>
+      </w:pPr>
+      <w:r>
+        <w:rPr>
+          <w:rFonts w:ascii="微軟正黑體" w:eastAsia="微軟正黑體" w:hAnsi="微軟正黑體" w:hint="eastAsia"/>
+          <w:b/>
+        </w:rPr>
+        <w:t xml:space="preserve">(a) </w:t>
+      </w:r>
+      <w:r>
+        <w:rPr>
+          <w:rFonts w:ascii="微軟正黑體" w:eastAsia="微軟正黑體" w:hAnsi="微軟正黑體" w:hint="eastAsia"/>
+          <w:b/>
+        </w:rPr>
+        <w:t>實作方式</w:t>
+      </w:r>
+    </w:p>
+    <w:p>
+      <w:pPr>
+        <w:widowControl/>
+        <w:rPr>
+          <w:rFonts w:ascii="微軟正黑體" w:eastAsia="微軟正黑體" w:hAnsi="微軟正黑體"/>
+          <w:b/>
+        </w:rPr>
+      </w:pPr>
+      <w:r>
+        <w:rPr>
+          <w:rFonts w:ascii="微軟正黑體" w:eastAsia="微軟正黑體" w:hAnsi="微軟正黑體" w:hint="eastAsia"/>
+          <w:b/>
+        </w:rPr>
+        <w:t>a. Soft-Margin</w:t>
+      </w:r>
+    </w:p>
+    <w:p>
+      <w:pPr>
+        <w:widowControl/>
+        <w:rPr>
+          <w:rFonts w:ascii="微軟正黑體" w:eastAsia="微軟正黑體" w:hAnsi="微軟正黑體"/>
+        </w:rPr>
+      </w:pPr>
+      <w:r>
+        <w:rPr>
+          <w:rFonts w:ascii="微軟正黑體" w:eastAsia="微軟正黑體" w:hAnsi="微軟正黑體" w:hint="eastAsia"/>
+        </w:rPr>
+        <w:tab/>
+        <w:t>training時，使用CVX Toolbox代入Primal Function得到最佳的hyperplane，並用於prediction。</w:t>
+      </w:r>
+    </w:p>
+    <w:p>
+      <w:pPr>
+        <w:widowControl/>
+        <w:rPr>
+          <w:rFonts w:ascii="微軟正黑體" w:eastAsia="微軟正黑體" w:hAnsi="微軟正黑體"/>
+          <w:b/>
+        </w:rPr>
+      </w:pPr>
+      <w:r>
+        <w:rPr>
+          <w:rFonts w:ascii="微軟正黑體" w:eastAsia="微軟正黑體" w:hAnsi="微軟正黑體" w:hint="eastAsia"/>
+          <w:b/>
+        </w:rPr>
+        <w:t>b. SMO</w:t>
+      </w:r>
+    </w:p>
+    <w:p>
+      <w:pPr>
+        <w:widowControl/>
+        <w:ind w:firstLine="480"/>
+        <w:rPr>
+          <w:rFonts w:ascii="微軟正黑體" w:eastAsia="微軟正黑體" w:hAnsi="微軟正黑體"/>
+        </w:rPr>
+      </w:pPr>
+      <w:r>
+        <w:rPr>
+          <w:rFonts w:ascii="微軟正黑體" w:eastAsia="微軟正黑體" w:hAnsi="微軟正黑體" w:hint="eastAsia"/>
+        </w:rPr>
+        <w:t>SMO實作方式是依照講義提供的演算法實作。</w:t>
+      </w:r>
+      <w:r>
+        <w:rPr>
+          <w:rFonts w:ascii="微軟正黑體" w:eastAsia="微軟正黑體" w:hAnsi="微軟正黑體" w:hint="eastAsia"/>
+        </w:rPr>
+        <w:t>為了提早terminate</w:t>
+      </w:r>
+      <w:r>
+        <w:rPr>
+          <w:rFonts w:ascii="微軟正黑體" w:eastAsia="微軟正黑體" w:hAnsi="微軟正黑體" w:hint="eastAsia"/>
+        </w:rPr>
+        <w:t>，特別在終止條件上加上一個tolerance的變數。只要數值足夠接近，就可以提早結束</w:t>
+      </w:r>
+      <w:r>
+        <w:rPr>
+          <w:rFonts w:ascii="微軟正黑體" w:eastAsia="微軟正黑體" w:hAnsi="微軟正黑體" w:hint="eastAsia"/>
+        </w:rPr>
+        <w:t>SMO的迴圈</w:t>
+      </w:r>
+      <w:r>
+        <w:rPr>
+          <w:rFonts w:ascii="微軟正黑體" w:eastAsia="微軟正黑體" w:hAnsi="微軟正黑體" w:hint="eastAsia"/>
+        </w:rPr>
+        <w:t>。</w:t>
+      </w:r>
+      <w:r>
+        <w:rPr>
+          <w:rFonts w:ascii="微軟正黑體" w:eastAsia="微軟正黑體" w:hAnsi="微軟正黑體" w:hint="eastAsia"/>
+        </w:rPr>
+        <w:t>另外，</w:t>
+      </w:r>
+      <w:r>
+        <w:rPr>
+          <w:rFonts w:ascii="微軟正黑體" w:eastAsia="微軟正黑體" w:hAnsi="微軟正黑體" w:hint="eastAsia"/>
+        </w:rPr>
+        <w:t>hyper-parameter</w:t>
+      </w:r>
+      <w:r>
+        <w:rPr>
+          <w:rFonts w:ascii="微軟正黑體" w:eastAsia="微軟正黑體" w:hAnsi="微軟正黑體" w:hint="eastAsia"/>
+        </w:rPr>
+        <w:t xml:space="preserve"> C採用固定的數值10。</w:t>
+      </w:r>
+      <w:r>
+        <w:rPr>
+          <w:rFonts w:ascii="微軟正黑體" w:eastAsia="微軟正黑體" w:hAnsi="微軟正黑體" w:hint="eastAsia"/>
+        </w:rPr>
+        <w:t>Kernel Function則採用</w:t>
+      </w:r>
+      <w:r>
+        <w:rPr>
+          <w:rFonts w:ascii="微軟正黑體" w:eastAsia="微軟正黑體" w:hAnsi="微軟正黑體" w:hint="eastAsia"/>
+        </w:rPr>
+        <w:t>RBF Kernel，hyper-parameter</w:t>
+      </w:r>
+      <w:r>
+        <w:rPr>
+          <w:rFonts w:ascii="微軟正黑體" w:eastAsia="微軟正黑體" w:hAnsi="微軟正黑體" w:hint="eastAsia"/>
+        </w:rPr>
+        <w:t xml:space="preserve"> </w:t>
+      </w:r>
+      <m:oMath>
+        <m:r>
+          <w:rPr>
+            <w:rFonts w:ascii="Cambria Math" w:hAnsi="Cambria Math"/>
+          </w:rPr>
+          <m:t xml:space="preserve"> </m:t>
+        </m:r>
+        <m:r>
+          <w:rPr>
+            <w:rFonts w:ascii="Cambria Math" w:eastAsia="微軟正黑體" w:hAnsi="Cambria Math"/>
+          </w:rPr>
+          <m:t>γ</m:t>
+        </m:r>
+      </m:oMath>
+      <w:r>
+        <w:rPr>
+          <w:rFonts w:ascii="微軟正黑體" w:eastAsia="微軟正黑體" w:hAnsi="微軟正黑體" w:hint="eastAsia"/>
+        </w:rPr>
+        <w:t xml:space="preserve"> 則固定為0.001。</w:t>
+      </w:r>
+    </w:p>
+    <w:p>
+      <w:pPr>
+        <w:widowControl/>
+        <w:rPr>
+          <w:rFonts w:ascii="微軟正黑體" w:eastAsia="微軟正黑體" w:hAnsi="微軟正黑體"/>
+        </w:rPr>
+      </w:pPr>
+      <w:r>
+        <w:rPr>
+          <w:rFonts w:ascii="微軟正黑體" w:eastAsia="微軟正黑體" w:hAnsi="微軟正黑體" w:hint="eastAsia"/>
+        </w:rPr>
+        <w:tab/>
+      </w:r>
+      <w:r>
+        <w:rPr>
+          <w:rFonts w:ascii="微軟正黑體" w:eastAsia="微軟正黑體" w:hAnsi="微軟正黑體" w:hint="eastAsia"/>
+        </w:rPr>
+        <w:t>待training結束後，將會記錄下所有的support vectors，</w:t>
+      </w:r>
+      <w:r>
+        <w:rPr>
+          <w:rFonts w:ascii="微軟正黑體" w:eastAsia="微軟正黑體" w:hAnsi="微軟正黑體" w:hint="eastAsia"/>
+        </w:rPr>
+        <w:t>以及相關的labels。</w:t>
+      </w:r>
+      <w:r>
+        <w:rPr>
+          <w:rFonts w:ascii="微軟正黑體" w:eastAsia="微軟正黑體" w:hAnsi="微軟正黑體" w:hint="eastAsia"/>
+        </w:rPr>
+        <w:t>在prediction時，</w:t>
+      </w:r>
+      <w:r>
+        <w:rPr>
+          <w:rFonts w:ascii="微軟正黑體" w:eastAsia="微軟正黑體" w:hAnsi="微軟正黑體" w:hint="eastAsia"/>
+        </w:rPr>
+        <w:t>會被用來與目標data計算內積。</w:t>
+      </w:r>
+      <w:r>
+        <w:rPr>
+          <w:rFonts w:ascii="微軟正黑體" w:eastAsia="微軟正黑體" w:hAnsi="微軟正黑體" w:hint="eastAsia"/>
+        </w:rPr>
+        <w:t>最後，為了要加速存取kernel matrix的時間。特別實作了一個handle class</w:t>
+      </w:r>
+      <w:r>
+        <w:rPr>
+          <w:rFonts w:ascii="微軟正黑體" w:eastAsia="微軟正黑體" w:hAnsi="微軟正黑體" w:hint="eastAsia"/>
+        </w:rPr>
+        <w:t>，KernelMatrix，用來暫存kernel function的結果。</w:t>
+      </w:r>
+    </w:p>
+    <w:p>
+      <w:pPr>
+        <w:widowControl/>
+        <w:rPr>
+          <w:rFonts w:ascii="微軟正黑體" w:eastAsia="微軟正黑體" w:hAnsi="微軟正黑體"/>
+        </w:rPr>
+      </w:pPr>
+      <w:r>
+        <w:rPr>
+          <w:rFonts w:ascii="微軟正黑體" w:eastAsia="微軟正黑體" w:hAnsi="微軟正黑體"/>
+        </w:rPr>
+        <w:br w:type="page"/>
+      </w:r>
+    </w:p>
+    <w:p>
+      <w:pPr>
+        <w:widowControl/>
+        <w:rPr>
+          <w:rFonts w:ascii="微軟正黑體" w:eastAsia="微軟正黑體" w:hAnsi="微軟正黑體"/>
+          <w:b/>
+        </w:rPr>
+      </w:pPr>
+      <w:r>
+        <w:rPr>
+          <w:rFonts w:ascii="微軟正黑體" w:eastAsia="微軟正黑體" w:hAnsi="微軟正黑體" w:hint="eastAsia"/>
+          <w:b/>
+        </w:rPr>
+        <w:lastRenderedPageBreak/>
+        <w:t>(</w:t>
+      </w:r>
+      <w:r>
+        <w:rPr>
+          <w:rFonts w:ascii="微軟正黑體" w:eastAsia="微軟正黑體" w:hAnsi="微軟正黑體" w:hint="eastAsia"/>
+          <w:b/>
+        </w:rPr>
+        <w:t>b) 畫出 Decision Boundary</w:t>
+      </w:r>
+    </w:p>
+    <w:p>
+      <w:pPr>
+        <w:widowControl/>
+        <w:rPr>
+          <w:rFonts w:ascii="微軟正黑體" w:eastAsia="微軟正黑體" w:hAnsi="微軟正黑體"/>
+          <w:b/>
+        </w:rPr>
+      </w:pPr>
+      <w:r>
+        <w:rPr>
+          <w:rFonts w:ascii="微軟正黑體" w:eastAsia="微軟正黑體" w:hAnsi="微軟正黑體" w:hint="eastAsia"/>
+          <w:b/>
+        </w:rPr>
+        <w:t>a. Soft-Margin Classifier</w:t>
+      </w:r>
+    </w:p>
+    <w:p>
+      <w:pPr>
+        <w:widowControl/>
+        <w:rPr>
+          <w:rFonts w:ascii="微軟正黑體" w:eastAsia="微軟正黑體" w:hAnsi="微軟正黑體"/>
+        </w:rPr>
+      </w:pPr>
+      <w:r>
+        <w:rPr>
+          <w:rFonts w:ascii="微軟正黑體" w:eastAsia="微軟正黑體" w:hAnsi="微軟正黑體" w:hint="eastAsia"/>
+        </w:rPr>
+        <w:t>Label為正的點為綠色，負的則為</w:t>
+      </w:r>
+      <w:r>
+        <w:rPr>
+          <w:rFonts w:ascii="微軟正黑體" w:eastAsia="微軟正黑體" w:hAnsi="微軟正黑體" w:hint="eastAsia"/>
+        </w:rPr>
+        <w:t>藍色</w:t>
+      </w:r>
+      <w:r>
+        <w:rPr>
+          <w:rFonts w:ascii="微軟正黑體" w:eastAsia="微軟正黑體" w:hAnsi="微軟正黑體" w:hint="eastAsia"/>
+        </w:rPr>
+        <w:t>。</w:t>
+      </w:r>
+      <w:r>
+        <w:rPr>
+          <w:rFonts w:ascii="微軟正黑體" w:eastAsia="微軟正黑體" w:hAnsi="微軟正黑體" w:hint="eastAsia"/>
+        </w:rPr>
+        <w:t>打叉的是Support Vectors。黑線是decision boundary，虛線是margin的邊界。</w:t>
+      </w:r>
+    </w:p>
+    <w:p>
+      <w:pPr>
+        <w:widowControl/>
+        <w:rPr>
+          <w:rFonts w:ascii="微軟正黑體" w:eastAsia="微軟正黑體" w:hAnsi="微軟正黑體"/>
+        </w:rPr>
+      </w:pPr>
+      <w:r>
+        <w:rPr>
+          <w:rFonts w:ascii="微軟正黑體" w:eastAsia="微軟正黑體" w:hAnsi="微軟正黑體" w:hint="eastAsia"/>
+          <w:noProof/>
+        </w:rPr>
+        <w:drawing>
+          <wp:inline distT="0" distB="0" distL="0" distR="0">
+            <wp:extent cx="5848823" cy="4201064"/>
+            <wp:effectExtent l="0" t="0" r="0" b="9525"/>
+            <wp:docPr id="7" name="圖片 7" descr="C:\Users\SLMT\Desktop\SoftMargin.png"/>
+            <wp:cNvGraphicFramePr>
+              <a:graphicFrameLocks xmlns:a="http://schemas.openxmlformats.org/drawingml/2006/main" noChangeAspect="1"/>
+            </wp:cNvGraphicFramePr>
+            <a:graphic xmlns:a="http://schemas.openxmlformats.org/drawingml/2006/main">
+              <a:graphicData uri="http://schemas.openxmlformats.org/drawingml/2006/picture">
+                <pic:pic xmlns:pic="http://schemas.openxmlformats.org/drawingml/2006/picture">
+                  <pic:nvPicPr>
+                    <pic:cNvPr id="0" name="Picture 2" descr="C:\Users\SLMT\Desktop\SoftMargin.png"/>
+                    <pic:cNvPicPr>
+                      <a:picLocks noChangeAspect="1" noChangeArrowheads="1"/>
+                    </pic:cNvPicPr>
+                  </pic:nvPicPr>
+                  <pic:blipFill>
+                    <a:blip r:embed="rId7">
+                      <a:extLst>
+                        <a:ext uri="{28A0092B-C50C-407E-A947-70E740481C1C}">
+                          <a14:useLocalDpi xmlns:a14="http://schemas.microsoft.com/office/drawing/2010/main" val="0"/>
+                        </a:ext>
+                      </a:extLst>
+                    </a:blip>
+                    <a:srcRect/>
+                    <a:stretch>
+                      <a:fillRect/>
+                    </a:stretch>
+                  </pic:blipFill>
+                  <pic:spPr bwMode="auto">
+                    <a:xfrm>
+                      <a:off x="0" y="0"/>
+                      <a:ext cx="5850104" cy="4201984"/>
+                    </a:xfrm>
+                    <a:prstGeom prst="rect">
+                      <a:avLst/>
+                    </a:prstGeom>
+                    <a:noFill/>
+                    <a:ln>
+                      <a:noFill/>
+                    </a:ln>
+                  </pic:spPr>
+                </pic:pic>
+              </a:graphicData>
+            </a:graphic>
+          </wp:inline>
+        </w:drawing>
+      </w:r>
+    </w:p>
+    <w:p>
+      <w:pPr>
+        <w:widowControl/>
+        <w:rPr>
+          <w:rFonts w:ascii="微軟正黑體" w:eastAsia="微軟正黑體" w:hAnsi="微軟正黑體"/>
+        </w:rPr>
+      </w:pPr>
+      <w:r>
+        <w:rPr>
+          <w:rFonts w:ascii="微軟正黑體" w:eastAsia="微軟正黑體" w:hAnsi="微軟正黑體"/>
+        </w:rPr>
+        <w:br w:type="page"/>
+      </w:r>
+    </w:p>
+    <w:p>
+      <w:pPr>
+        <w:widowControl/>
+        <w:rPr>
+          <w:rFonts w:ascii="微軟正黑體" w:eastAsia="微軟正黑體" w:hAnsi="微軟正黑體"/>
+          <w:b/>
+        </w:rPr>
+      </w:pPr>
+      <w:r>
+        <w:rPr>
+          <w:rFonts w:ascii="微軟正黑體" w:eastAsia="微軟正黑體" w:hAnsi="微軟正黑體" w:hint="eastAsia"/>
+          <w:b/>
+        </w:rPr>
+        <w:lastRenderedPageBreak/>
+        <w:t>b. SMO</w:t>
+      </w:r>
+      <w:r>
+        <w:rPr>
+          <w:rFonts w:ascii="微軟正黑體" w:eastAsia="微軟正黑體" w:hAnsi="微軟正黑體" w:hint="eastAsia"/>
+          <w:b/>
+        </w:rPr>
+        <w:t xml:space="preserve"> Classifier</w:t>
+      </w:r>
+    </w:p>
+    <w:p>
+      <w:pPr>
+        <w:widowControl/>
+        <w:rPr>
+          <w:rFonts w:ascii="微軟正黑體" w:eastAsia="微軟正黑體" w:hAnsi="微軟正黑體"/>
+        </w:rPr>
+      </w:pPr>
+      <w:r>
+        <w:rPr>
+          <w:rFonts w:ascii="微軟正黑體" w:eastAsia="微軟正黑體" w:hAnsi="微軟正黑體" w:hint="eastAsia"/>
+        </w:rPr>
+        <w:t>因為Kernel Function是使用RBF，所以無法在2D平面上畫出來，因此只有標出Support Vectors (打叉的點)</w:t>
+      </w:r>
+      <w:r>
+        <w:rPr>
+          <w:rFonts w:ascii="微軟正黑體" w:eastAsia="微軟正黑體" w:hAnsi="微軟正黑體" w:hint="eastAsia"/>
+        </w:rPr>
+        <w:t>。藍色與綠色分別為label為正與為負的點。</w:t>
+      </w:r>
+    </w:p>
+    <w:p>
+      <w:pPr>
+        <w:widowControl/>
+        <w:rPr>
+          <w:rFonts w:ascii="微軟正黑體" w:eastAsia="微軟正黑體" w:hAnsi="微軟正黑體"/>
+        </w:rPr>
+      </w:pPr>
+      <w:r>
+        <w:rPr>
+          <w:rFonts w:ascii="微軟正黑體" w:eastAsia="微軟正黑體" w:hAnsi="微軟正黑體" w:hint="eastAsia"/>
+          <w:noProof/>
+        </w:rPr>
+        <w:drawing>
+          <wp:inline distT="0" distB="0" distL="0" distR="0">
+            <wp:extent cx="6184900" cy="4192270"/>
+            <wp:effectExtent l="0" t="0" r="6350" b="0"/>
+            <wp:docPr id="9" name="圖片 9" descr="C:\Users\SLMT\Desktop\SMO.png"/>
+            <wp:cNvGraphicFramePr>
+              <a:graphicFrameLocks xmlns:a="http://schemas.openxmlformats.org/drawingml/2006/main" noChangeAspect="1"/>
+            </wp:cNvGraphicFramePr>
+            <a:graphic xmlns:a="http://schemas.openxmlformats.org/drawingml/2006/main">
+              <a:graphicData uri="http://schemas.openxmlformats.org/drawingml/2006/picture">
+                <pic:pic xmlns:pic="http://schemas.openxmlformats.org/drawingml/2006/picture">
+                  <pic:nvPicPr>
+                    <pic:cNvPr id="0" name="Picture 4" descr="C:\Users\SLMT\Desktop\SMO.png"/>
+                    <pic:cNvPicPr>
+                      <a:picLocks noChangeAspect="1" noChangeArrowheads="1"/>
+                    </pic:cNvPicPr>
+                  </pic:nvPicPr>
+                  <pic:blipFill>
+                    <a:blip r:embed="rId8">
+                      <a:extLst>
+                        <a:ext uri="{28A0092B-C50C-407E-A947-70E740481C1C}">
+                          <a14:useLocalDpi xmlns:a14="http://schemas.microsoft.com/office/drawing/2010/main" val="0"/>
+                        </a:ext>
+                      </a:extLst>
+                    </a:blip>
+                    <a:srcRect/>
+                    <a:stretch>
+                      <a:fillRect/>
+                    </a:stretch>
+                  </pic:blipFill>
+                  <pic:spPr bwMode="auto">
+                    <a:xfrm>
+                      <a:off x="0" y="0"/>
+                      <a:ext cx="6184900" cy="4192270"/>
+                    </a:xfrm>
+                    <a:prstGeom prst="rect">
+                      <a:avLst/>
+                    </a:prstGeom>
+                    <a:noFill/>
+                    <a:ln>
+                      <a:noFill/>
+                    </a:ln>
+                  </pic:spPr>
+                </pic:pic>
+              </a:graphicData>
+            </a:graphic>
+          </wp:inline>
+        </w:drawing>
+      </w:r>
+    </w:p>
+    <w:p>
+      <w:pPr>
+        <w:widowControl/>
+        <w:rPr>
+          <w:rFonts w:ascii="微軟正黑體" w:eastAsia="微軟正黑體" w:hAnsi="微軟正黑體"/>
+        </w:rPr>
+      </w:pPr>
+      <w:r>
+        <w:rPr>
+          <w:rFonts w:ascii="微軟正黑體" w:eastAsia="微軟正黑體" w:hAnsi="微軟正黑體"/>
+        </w:rPr>
+        <w:br w:type="page"/>
+      </w:r>
+    </w:p>
+    <w:p>
+      <w:pPr>
+        <w:widowControl/>
+        <w:rPr>
+          <w:rFonts w:ascii="微軟正黑體" w:eastAsia="微軟正黑體" w:hAnsi="微軟正黑體"/>
+          <w:b/>
+        </w:rPr>
+      </w:pPr>
+      <w:r>
+        <w:rPr>
+          <w:rFonts w:ascii="微軟正黑體" w:eastAsia="微軟正黑體" w:hAnsi="微軟正黑體" w:hint="eastAsia"/>
+          <w:b/>
+        </w:rPr>
+        <w:lastRenderedPageBreak/>
+        <w:t xml:space="preserve">(c) </w:t>
+      </w:r>
+      <w:r>
+        <w:rPr>
+          <w:rFonts w:ascii="微軟正黑體" w:eastAsia="微軟正黑體" w:hAnsi="微軟正黑體" w:hint="eastAsia"/>
+          <w:b/>
+        </w:rPr>
+        <w:t>效率比較</w:t>
+      </w:r>
+    </w:p>
+    <w:p>
+      <w:pPr>
+        <w:widowControl/>
+        <w:rPr>
+          <w:rFonts w:ascii="微軟正黑體" w:eastAsia="微軟正黑體" w:hAnsi="微軟正黑體"/>
+        </w:rPr>
+      </w:pPr>
+      <w:r>
+        <w:rPr>
+          <w:rFonts w:ascii="微軟正黑體" w:eastAsia="微軟正黑體" w:hAnsi="微軟正黑體" w:hint="eastAsia"/>
+        </w:rPr>
+        <w:t>根據所提供的200個Data，得到的結果如下：</w:t>
+      </w:r>
+    </w:p>
+    <w:tbl>
+      <w:tblPr>
+        <w:tblStyle w:val="ac"/>
+        <w:tblW w:w="0" w:type="auto"/>
+        <w:tblLook w:val="04A0" w:firstRow="1" w:lastRow="0" w:firstColumn="1" w:lastColumn="0" w:noHBand="0" w:noVBand="1"/>
+      </w:tblPr>
+      <w:tblGrid>
+        <w:gridCol w:w="1951"/>
+        <w:gridCol w:w="2410"/>
+        <w:gridCol w:w="1559"/>
+        <w:gridCol w:w="1843"/>
+        <w:gridCol w:w="2199"/>
+      </w:tblGrid>
+      <w:tr>
+        <w:tc>
+          <w:tcPr>
+            <w:tcW w:w="1951" w:type="dxa"/>
+            <w:shd w:val="clear" w:color="auto" w:fill="4F81BD" w:themeFill="accent1"/>
+          </w:tcPr>
+          <w:p>
+            <w:pPr>
+              <w:widowControl/>
+              <w:jc w:val="center"/>
+              <w:rPr>
+                <w:rFonts w:ascii="微軟正黑體" w:eastAsia="微軟正黑體" w:hAnsi="微軟正黑體"/>
+                <w:color w:val="FFFFFF" w:themeColor="background1"/>
+              </w:rPr>
+            </w:pPr>
+            <w:r>
+              <w:rPr>
+                <w:rFonts w:ascii="微軟正黑體" w:eastAsia="微軟正黑體" w:hAnsi="微軟正黑體" w:hint="eastAsia"/>
+                <w:color w:val="FFFFFF" w:themeColor="background1"/>
+              </w:rPr>
+              <w:t>Classifier</w:t>
+            </w:r>
+          </w:p>
+        </w:tc>
+        <w:tc>
+          <w:tcPr>
+            <w:tcW w:w="2410" w:type="dxa"/>
+            <w:shd w:val="clear" w:color="auto" w:fill="4F81BD" w:themeFill="accent1"/>
+          </w:tcPr>
+          <w:p>
+            <w:pPr>
+              <w:widowControl/>
+              <w:jc w:val="center"/>
+              <w:rPr>
+                <w:rFonts w:ascii="微軟正黑體" w:eastAsia="微軟正黑體" w:hAnsi="微軟正黑體"/>
+                <w:color w:val="FFFFFF" w:themeColor="background1"/>
+              </w:rPr>
+            </w:pPr>
+            <w:r>
+              <w:rPr>
+                <w:rFonts w:ascii="微軟正黑體" w:eastAsia="微軟正黑體" w:hAnsi="微軟正黑體" w:hint="eastAsia"/>
+                <w:color w:val="FFFFFF" w:themeColor="background1"/>
+              </w:rPr>
+              <w:t>Num</w:t>
+            </w:r>
+            <w:r>
+              <w:rPr>
+                <w:rFonts w:ascii="微軟正黑體" w:eastAsia="微軟正黑體" w:hAnsi="微軟正黑體" w:hint="eastAsia"/>
+                <w:color w:val="FFFFFF" w:themeColor="background1"/>
+              </w:rPr>
+              <w:t>.</w:t>
+            </w:r>
+            <w:r>
+              <w:rPr>
+                <w:rFonts w:ascii="微軟正黑體" w:eastAsia="微軟正黑體" w:hAnsi="微軟正黑體" w:hint="eastAsia"/>
+                <w:color w:val="FFFFFF" w:themeColor="background1"/>
+              </w:rPr>
+              <w:t xml:space="preserve"> of </w:t>
+            </w:r>
+            <w:r>
+              <w:rPr>
+                <w:rFonts w:ascii="微軟正黑體" w:eastAsia="微軟正黑體" w:hAnsi="微軟正黑體" w:hint="eastAsia"/>
+                <w:color w:val="FFFFFF" w:themeColor="background1"/>
+              </w:rPr>
+              <w:t>Iteration</w:t>
+            </w:r>
+          </w:p>
+        </w:tc>
+        <w:tc>
+          <w:tcPr>
+            <w:tcW w:w="1559" w:type="dxa"/>
+            <w:shd w:val="clear" w:color="auto" w:fill="4F81BD" w:themeFill="accent1"/>
+          </w:tcPr>
+          <w:p>
+            <w:pPr>
+              <w:widowControl/>
+              <w:jc w:val="center"/>
+              <w:rPr>
+                <w:rFonts w:ascii="微軟正黑體" w:eastAsia="微軟正黑體" w:hAnsi="微軟正黑體"/>
+                <w:color w:val="FFFFFF" w:themeColor="background1"/>
+              </w:rPr>
+            </w:pPr>
+            <w:r>
+              <w:rPr>
+                <w:rFonts w:ascii="微軟正黑體" w:eastAsia="微軟正黑體" w:hAnsi="微軟正黑體" w:hint="eastAsia"/>
+                <w:color w:val="FFFFFF" w:themeColor="background1"/>
+              </w:rPr>
+              <w:t>Error Rate</w:t>
+            </w:r>
+          </w:p>
+        </w:tc>
+        <w:tc>
+          <w:tcPr>
+            <w:tcW w:w="1843" w:type="dxa"/>
+            <w:shd w:val="clear" w:color="auto" w:fill="4F81BD" w:themeFill="accent1"/>
+          </w:tcPr>
+          <w:p>
+            <w:pPr>
+              <w:widowControl/>
+              <w:jc w:val="center"/>
+              <w:rPr>
+                <w:rFonts w:ascii="微軟正黑體" w:eastAsia="微軟正黑體" w:hAnsi="微軟正黑體"/>
+                <w:color w:val="FFFFFF" w:themeColor="background1"/>
+              </w:rPr>
+            </w:pPr>
+            <w:r>
+              <w:rPr>
+                <w:rFonts w:ascii="微軟正黑體" w:eastAsia="微軟正黑體" w:hAnsi="微軟正黑體" w:hint="eastAsia"/>
+                <w:color w:val="FFFFFF" w:themeColor="background1"/>
+              </w:rPr>
+              <w:t>Num</w:t>
+            </w:r>
+            <w:r>
+              <w:rPr>
+                <w:rFonts w:ascii="微軟正黑體" w:eastAsia="微軟正黑體" w:hAnsi="微軟正黑體" w:hint="eastAsia"/>
+                <w:color w:val="FFFFFF" w:themeColor="background1"/>
+              </w:rPr>
+              <w:t>.</w:t>
+            </w:r>
+            <w:r>
+              <w:rPr>
+                <w:rFonts w:ascii="微軟正黑體" w:eastAsia="微軟正黑體" w:hAnsi="微軟正黑體" w:hint="eastAsia"/>
+                <w:color w:val="FFFFFF" w:themeColor="background1"/>
+              </w:rPr>
+              <w:t xml:space="preserve"> of </w:t>
+            </w:r>
+            <w:r>
+              <w:rPr>
+                <w:rFonts w:ascii="微軟正黑體" w:eastAsia="微軟正黑體" w:hAnsi="微軟正黑體" w:hint="eastAsia"/>
+                <w:color w:val="FFFFFF" w:themeColor="background1"/>
+              </w:rPr>
+              <w:t>SV</w:t>
+            </w:r>
+            <w:r>
+              <w:rPr>
+                <w:rFonts w:ascii="微軟正黑體" w:eastAsia="微軟正黑體" w:hAnsi="微軟正黑體" w:hint="eastAsia"/>
+                <w:color w:val="FFFFFF" w:themeColor="background1"/>
+              </w:rPr>
+              <w:t>.</w:t>
+            </w:r>
+          </w:p>
+        </w:tc>
+        <w:tc>
+          <w:tcPr>
+            <w:tcW w:w="2199" w:type="dxa"/>
+            <w:shd w:val="clear" w:color="auto" w:fill="4F81BD" w:themeFill="accent1"/>
+          </w:tcPr>
+          <w:p>
+            <w:pPr>
+              <w:widowControl/>
+              <w:jc w:val="center"/>
+              <w:rPr>
+                <w:rFonts w:ascii="微軟正黑體" w:eastAsia="微軟正黑體" w:hAnsi="微軟正黑體"/>
+                <w:color w:val="FFFFFF" w:themeColor="background1"/>
+              </w:rPr>
+            </w:pPr>
+            <w:r>
+              <w:rPr>
+                <w:rFonts w:ascii="微軟正黑體" w:eastAsia="微軟正黑體" w:hAnsi="微軟正黑體" w:hint="eastAsia"/>
+                <w:color w:val="FFFFFF" w:themeColor="background1"/>
+              </w:rPr>
+              <w:t>Ex.</w:t>
+            </w:r>
+            <w:r>
+              <w:rPr>
+                <w:rFonts w:ascii="微軟正黑體" w:eastAsia="微軟正黑體" w:hAnsi="微軟正黑體" w:hint="eastAsia"/>
+                <w:color w:val="FFFFFF" w:themeColor="background1"/>
+              </w:rPr>
+              <w:t xml:space="preserve"> Time</w:t>
+            </w:r>
+            <w:r>
+              <w:rPr>
+                <w:rFonts w:ascii="微軟正黑體" w:eastAsia="微軟正黑體" w:hAnsi="微軟正黑體" w:hint="eastAsia"/>
+                <w:color w:val="FFFFFF" w:themeColor="background1"/>
+              </w:rPr>
+              <w:t xml:space="preserve"> </w:t>
+            </w:r>
+            <w:r>
+              <w:rPr>
+                <w:rFonts w:ascii="微軟正黑體" w:eastAsia="微軟正黑體" w:hAnsi="微軟正黑體" w:hint="eastAsia"/>
+                <w:color w:val="FFFFFF" w:themeColor="background1"/>
+              </w:rPr>
+              <w:t>(s</w:t>
+            </w:r>
+            <w:r>
+              <w:rPr>
+                <w:rFonts w:ascii="微軟正黑體" w:eastAsia="微軟正黑體" w:hAnsi="微軟正黑體" w:hint="eastAsia"/>
+                <w:color w:val="FFFFFF" w:themeColor="background1"/>
+              </w:rPr>
+              <w:t>ec</w:t>
+            </w:r>
+            <w:r>
+              <w:rPr>
+                <w:rFonts w:ascii="微軟正黑體" w:eastAsia="微軟正黑體" w:hAnsi="微軟正黑體" w:hint="eastAsia"/>
+                <w:color w:val="FFFFFF" w:themeColor="background1"/>
+              </w:rPr>
+              <w:t>.)</w:t>
+            </w:r>
+          </w:p>
+        </w:tc>
+      </w:tr>
+      <w:tr>
+        <w:tc>
+          <w:tcPr>
+            <w:tcW w:w="1951" w:type="dxa"/>
+            <w:shd w:val="clear" w:color="auto" w:fill="76923C" w:themeFill="accent3" w:themeFillShade="BF"/>
+          </w:tcPr>
+          <w:p>
+            <w:pPr>
+              <w:widowControl/>
+              <w:jc w:val="center"/>
+              <w:rPr>
+                <w:rFonts w:ascii="微軟正黑體" w:eastAsia="微軟正黑體" w:hAnsi="微軟正黑體"/>
+                <w:color w:val="FFFFFF" w:themeColor="background1"/>
+              </w:rPr>
+            </w:pPr>
+            <w:r>
+              <w:rPr>
+                <w:rFonts w:ascii="微軟正黑體" w:eastAsia="微軟正黑體" w:hAnsi="微軟正黑體" w:hint="eastAsia"/>
+                <w:color w:val="FFFFFF" w:themeColor="background1"/>
+              </w:rPr>
+              <w:t>Soft-Margin</w:t>
+            </w:r>
+          </w:p>
+        </w:tc>
+        <w:tc>
+          <w:tcPr>
+            <w:tcW w:w="2410" w:type="dxa"/>
+          </w:tcPr>
+          <w:p>
+            <w:pPr>
+              <w:widowControl/>
+              <w:jc w:val="center"/>
+              <w:rPr>
+                <w:rFonts w:ascii="微軟正黑體" w:eastAsia="微軟正黑體" w:hAnsi="微軟正黑體"/>
+              </w:rPr>
+            </w:pPr>
+            <w:r>
+              <w:rPr>
+                <w:rFonts w:ascii="微軟正黑體" w:eastAsia="微軟正黑體" w:hAnsi="微軟正黑體" w:hint="eastAsia"/>
+                <w:color w:val="FF0000"/>
+              </w:rPr>
+              <w:t>24</w:t>
+            </w:r>
+          </w:p>
+        </w:tc>
+        <w:tc>
+          <w:tcPr>
+            <w:tcW w:w="1559" w:type="dxa"/>
+          </w:tcPr>
+          <w:p>
+            <w:pPr>
+              <w:widowControl/>
+              <w:jc w:val="center"/>
+              <w:rPr>
+                <w:rFonts w:ascii="微軟正黑體" w:eastAsia="微軟正黑體" w:hAnsi="微軟正黑體"/>
+              </w:rPr>
+            </w:pPr>
+            <w:r>
+              <w:rPr>
+                <w:rFonts w:ascii="微軟正黑體" w:eastAsia="微軟正黑體" w:hAnsi="微軟正黑體" w:hint="eastAsia"/>
+              </w:rPr>
+              <w:t>9%</w:t>
+            </w:r>
+          </w:p>
+        </w:tc>
+        <w:tc>
+          <w:tcPr>
+            <w:tcW w:w="1843" w:type="dxa"/>
+          </w:tcPr>
+          <w:p>
+            <w:pPr>
+              <w:widowControl/>
+              <w:jc w:val="center"/>
+              <w:rPr>
+                <w:rFonts w:ascii="微軟正黑體" w:eastAsia="微軟正黑體" w:hAnsi="微軟正黑體"/>
+              </w:rPr>
+            </w:pPr>
+            <w:r>
+              <w:rPr>
+                <w:rFonts w:ascii="微軟正黑體" w:eastAsia="微軟正黑體" w:hAnsi="微軟正黑體" w:hint="eastAsia"/>
+              </w:rPr>
+              <w:t>60</w:t>
+            </w:r>
+          </w:p>
+        </w:tc>
+        <w:tc>
+          <w:tcPr>
+            <w:tcW w:w="2199" w:type="dxa"/>
+          </w:tcPr>
+          <w:p>
+            <w:pPr>
+              <w:widowControl/>
+              <w:jc w:val="center"/>
+              <w:rPr>
+                <w:rFonts w:ascii="微軟正黑體" w:eastAsia="微軟正黑體" w:hAnsi="微軟正黑體"/>
+              </w:rPr>
+            </w:pPr>
+            <w:r>
+              <w:rPr>
+                <w:rFonts w:ascii="微軟正黑體" w:eastAsia="微軟正黑體" w:hAnsi="微軟正黑體" w:hint="eastAsia"/>
+                <w:color w:val="FF0000"/>
+              </w:rPr>
+              <w:t>0.135</w:t>
+            </w:r>
+          </w:p>
+        </w:tc>
+      </w:tr>
+      <w:tr>
+        <w:tc>
+          <w:tcPr>
+            <w:tcW w:w="1951" w:type="dxa"/>
+            <w:shd w:val="clear" w:color="auto" w:fill="76923C" w:themeFill="accent3" w:themeFillShade="BF"/>
+          </w:tcPr>
+          <w:p>
+            <w:pPr>
+              <w:widowControl/>
+              <w:jc w:val="center"/>
+              <w:rPr>
+                <w:rFonts w:ascii="微軟正黑體" w:eastAsia="微軟正黑體" w:hAnsi="微軟正黑體"/>
+                <w:color w:val="FFFFFF" w:themeColor="background1"/>
+              </w:rPr>
+            </w:pPr>
+            <w:r>
+              <w:rPr>
+                <w:rFonts w:ascii="微軟正黑體" w:eastAsia="微軟正黑體" w:hAnsi="微軟正黑體" w:hint="eastAsia"/>
+                <w:color w:val="FFFFFF" w:themeColor="background1"/>
+              </w:rPr>
+              <w:t>SMO</w:t>
+            </w:r>
+          </w:p>
+        </w:tc>
+        <w:tc>
+          <w:tcPr>
+            <w:tcW w:w="2410" w:type="dxa"/>
+          </w:tcPr>
+          <w:p>
+            <w:pPr>
+              <w:widowControl/>
+              <w:jc w:val="center"/>
+              <w:rPr>
+                <w:rFonts w:ascii="微軟正黑體" w:eastAsia="微軟正黑體" w:hAnsi="微軟正黑體"/>
+              </w:rPr>
+            </w:pPr>
+            <w:r>
+              <w:rPr>
+                <w:rFonts w:ascii="微軟正黑體" w:eastAsia="微軟正黑體" w:hAnsi="微軟正黑體" w:hint="eastAsia"/>
+              </w:rPr>
+              <w:t>90</w:t>
+            </w:r>
+          </w:p>
+        </w:tc>
+        <w:tc>
+          <w:tcPr>
+            <w:tcW w:w="1559" w:type="dxa"/>
+          </w:tcPr>
+          <w:p>
+            <w:pPr>
+              <w:widowControl/>
+              <w:jc w:val="center"/>
+              <w:rPr>
+                <w:rFonts w:ascii="微軟正黑體" w:eastAsia="微軟正黑體" w:hAnsi="微軟正黑體"/>
+              </w:rPr>
+            </w:pPr>
+            <w:r>
+              <w:rPr>
+                <w:rFonts w:ascii="微軟正黑體" w:eastAsia="微軟正黑體" w:hAnsi="微軟正黑體" w:hint="eastAsia"/>
+                <w:color w:val="FF0000"/>
+              </w:rPr>
+              <w:t>4%</w:t>
+            </w:r>
+          </w:p>
+        </w:tc>
+        <w:tc>
+          <w:tcPr>
+            <w:tcW w:w="1843" w:type="dxa"/>
+          </w:tcPr>
+          <w:p>
+            <w:pPr>
+              <w:widowControl/>
+              <w:jc w:val="center"/>
+              <w:rPr>
+                <w:rFonts w:ascii="微軟正黑體" w:eastAsia="微軟正黑體" w:hAnsi="微軟正黑體"/>
+              </w:rPr>
+            </w:pPr>
+            <w:r>
+              <w:rPr>
+                <w:rFonts w:ascii="微軟正黑體" w:eastAsia="微軟正黑體" w:hAnsi="微軟正黑體" w:hint="eastAsia"/>
+                <w:color w:val="FF0000"/>
+              </w:rPr>
+              <w:t>50</w:t>
+            </w:r>
+          </w:p>
+        </w:tc>
+        <w:tc>
+          <w:tcPr>
+            <w:tcW w:w="2199" w:type="dxa"/>
+          </w:tcPr>
+          <w:p>
+            <w:pPr>
+              <w:widowControl/>
+              <w:jc w:val="center"/>
+              <w:rPr>
+                <w:rFonts w:ascii="微軟正黑體" w:eastAsia="微軟正黑體" w:hAnsi="微軟正黑體"/>
+              </w:rPr>
+            </w:pPr>
+            <w:r>
+              <w:rPr>
+                <w:rFonts w:ascii="微軟正黑體" w:eastAsia="微軟正黑體" w:hAnsi="微軟正黑體" w:hint="eastAsia"/>
+              </w:rPr>
+              <w:t>1.869</w:t>
+            </w:r>
+          </w:p>
+        </w:tc>
+      </w:tr>
+    </w:tbl>
+    <w:p>
+      <w:pPr>
+        <w:widowControl/>
+        <w:rPr>
+          <w:rFonts w:ascii="微軟正黑體" w:eastAsia="微軟正黑體" w:hAnsi="微軟正黑體"/>
+        </w:rPr>
+      </w:pPr>
+      <w:r>
+        <w:rPr>
+          <w:rFonts w:ascii="微軟正黑體" w:eastAsia="微軟正黑體" w:hAnsi="微軟正黑體" w:hint="eastAsia"/>
+        </w:rPr>
+        <w:t>(標示紅色者代表較佳</w:t>
+      </w:r>
+      <w:r>
+        <w:rPr>
+          <w:rFonts w:ascii="微軟正黑體" w:eastAsia="微軟正黑體" w:hAnsi="微軟正黑體" w:hint="eastAsia"/>
+        </w:rPr>
+        <w:t>，SV. 為Support Vector</w:t>
+      </w:r>
+      <w:r>
+        <w:rPr>
+          <w:rFonts w:ascii="微軟正黑體" w:eastAsia="微軟正黑體" w:hAnsi="微軟正黑體" w:hint="eastAsia"/>
+        </w:rPr>
+        <w:t>)</w:t>
+      </w:r>
+    </w:p>
+    <w:p>
+      <w:pPr>
+        <w:widowControl/>
+        <w:rPr>
+          <w:rFonts w:ascii="微軟正黑體" w:eastAsia="微軟正黑體" w:hAnsi="微軟正黑體"/>
+        </w:rPr>
+      </w:pPr>
+    </w:p>
+    <w:p>
+      <w:pPr>
+        <w:widowControl/>
+        <w:rPr>
+          <w:rFonts w:ascii="微軟正黑體" w:eastAsia="微軟正黑體" w:hAnsi="微軟正黑體"/>
+        </w:rPr>
+      </w:pPr>
+      <w:r>
+        <w:rPr>
+          <w:rFonts w:ascii="微軟正黑體" w:eastAsia="微軟正黑體" w:hAnsi="微軟正黑體" w:hint="eastAsia"/>
+        </w:rPr>
+        <w:tab/>
+        <w:t>從這個結果來看，使用Soft-Margin會得到較佳的速度。關於這點，很明顯是因為Soft-Margin並沒有做lifting到高維的動作，因此不需要計算kernel function。</w:t>
+      </w:r>
+      <w:r>
+        <w:rPr>
+          <w:rFonts w:ascii="微軟正黑體" w:eastAsia="微軟正黑體" w:hAnsi="微軟正黑體" w:hint="eastAsia"/>
+        </w:rPr>
+        <w:t>另外，SMO的Error Rate則比較低，這可能是因為使用了RBF Kernel，將data lifting到較高維度的關係，使得在做分類的時候比較容易分開。</w:t>
+      </w:r>
+    </w:p>
+    <w:p>
+      <w:pPr>
+        <w:widowControl/>
+        <w:rPr>
+          <w:rFonts w:ascii="微軟正黑體" w:eastAsia="微軟正黑體" w:hAnsi="微軟正黑體"/>
+        </w:rPr>
+      </w:pPr>
+      <w:r>
+        <w:rPr>
+          <w:rFonts w:ascii="微軟正黑體" w:eastAsia="微軟正黑體" w:hAnsi="微軟正黑體"/>
+        </w:rPr>
+        <w:br w:type="page"/>
+      </w:r>
+    </w:p>
+    <w:p>
+      <w:pPr>
+        <w:widowControl/>
+        <w:rPr>
+          <w:rFonts w:ascii="微軟正黑體" w:eastAsia="微軟正黑體" w:hAnsi="微軟正黑體"/>
+          <w:b/>
+        </w:rPr>
+      </w:pPr>
+      <w:r>
+        <w:rPr>
+          <w:rFonts w:ascii="微軟正黑體" w:eastAsia="微軟正黑體" w:hAnsi="微軟正黑體" w:hint="eastAsia"/>
+          <w:b/>
+        </w:rPr>
+        <w:lastRenderedPageBreak/>
+        <w:t>(d) Training時間比較</w:t>
+      </w:r>
+    </w:p>
+    <w:p>
+      <w:pPr>
+        <w:widowControl/>
+        <w:rPr>
+          <w:rFonts w:ascii="微軟正黑體" w:eastAsia="微軟正黑體" w:hAnsi="微軟正黑體"/>
+        </w:rPr>
+      </w:pPr>
+      <w:r>
+        <w:rPr>
+          <w:rFonts w:ascii="微軟正黑體" w:eastAsia="微軟正黑體" w:hAnsi="微軟正黑體"/>
+          <w:noProof/>
+        </w:rPr>
+        <w:drawing>
+          <wp:inline distT="0" distB="0" distL="0" distR="0">
+            <wp:extent cx="6184900" cy="4796155"/>
+            <wp:effectExtent l="0" t="0" r="6350" b="4445"/>
+            <wp:docPr id="12" name="圖片 12" descr="C:\Users\SLMT\Desktop\trainingTime.png"/>
+            <wp:cNvGraphicFramePr>
+              <a:graphicFrameLocks xmlns:a="http://schemas.openxmlformats.org/drawingml/2006/main" noChangeAspect="1"/>
+            </wp:cNvGraphicFramePr>
+            <a:graphic xmlns:a="http://schemas.openxmlformats.org/drawingml/2006/main">
+              <a:graphicData uri="http://schemas.openxmlformats.org/drawingml/2006/picture">
+                <pic:pic xmlns:pic="http://schemas.openxmlformats.org/drawingml/2006/picture">
+                  <pic:nvPicPr>
+                    <pic:cNvPr id="0" name="Picture 7" descr="C:\Users\SLMT\Desktop\trainingTime.png"/>
+                    <pic:cNvPicPr>
+                      <a:picLocks noChangeAspect="1" noChangeArrowheads="1"/>
+                    </pic:cNvPicPr>
+                  </pic:nvPicPr>
+                  <pic:blipFill>
+                    <a:blip r:embed="rId9">
+                      <a:extLst>
+                        <a:ext uri="{28A0092B-C50C-407E-A947-70E740481C1C}">
+                          <a14:useLocalDpi xmlns:a14="http://schemas.microsoft.com/office/drawing/2010/main" val="0"/>
+                        </a:ext>
+                      </a:extLst>
+                    </a:blip>
+                    <a:srcRect/>
+                    <a:stretch>
+                      <a:fillRect/>
+                    </a:stretch>
+                  </pic:blipFill>
+                  <pic:spPr bwMode="auto">
+                    <a:xfrm>
+                      <a:off x="0" y="0"/>
+                      <a:ext cx="6184900" cy="4796155"/>
+                    </a:xfrm>
+                    <a:prstGeom prst="rect">
+                      <a:avLst/>
+                    </a:prstGeom>
+                    <a:noFill/>
+                    <a:ln>
+                      <a:noFill/>
+                    </a:ln>
+                  </pic:spPr>
+                </pic:pic>
+              </a:graphicData>
+            </a:graphic>
+          </wp:inline>
+        </w:drawing>
+      </w:r>
+    </w:p>
+    <w:p>
+      <w:pPr>
+        <w:widowControl/>
+        <w:jc w:val="center"/>
+        <w:rPr>
+          <w:rFonts w:ascii="微軟正黑體" w:eastAsia="微軟正黑體" w:hAnsi="微軟正黑體"/>
+        </w:rPr>
+      </w:pPr>
+      <w:r>
+        <w:rPr>
+          <w:rFonts w:ascii="微軟正黑體" w:eastAsia="微軟正黑體" w:hAnsi="微軟正黑體" w:hint="eastAsia"/>
+        </w:rPr>
+        <w:t>上圖</w:t>
+      </w:r>
+      <w:r>
+        <w:rPr>
+          <w:rFonts w:ascii="微軟正黑體" w:eastAsia="微軟正黑體" w:hAnsi="微軟正黑體" w:hint="eastAsia"/>
+          <w:color w:val="0070C0"/>
+        </w:rPr>
+        <w:t>藍線</w:t>
+      </w:r>
+      <w:r>
+        <w:rPr>
+          <w:rFonts w:ascii="微軟正黑體" w:eastAsia="微軟正黑體" w:hAnsi="微軟正黑體" w:hint="eastAsia"/>
+        </w:rPr>
+        <w:t>為Soft-Margin，</w:t>
+      </w:r>
+      <w:r>
+        <w:rPr>
+          <w:rFonts w:ascii="微軟正黑體" w:eastAsia="微軟正黑體" w:hAnsi="微軟正黑體" w:hint="eastAsia"/>
+          <w:color w:val="00B050"/>
+        </w:rPr>
+        <w:t>綠線</w:t>
+      </w:r>
+      <w:r>
+        <w:rPr>
+          <w:rFonts w:ascii="微軟正黑體" w:eastAsia="微軟正黑體" w:hAnsi="微軟正黑體" w:hint="eastAsia"/>
+        </w:rPr>
+        <w:t>為SMO, without caching，</w:t>
+      </w:r>
+      <w:r>
+        <w:rPr>
+          <w:rFonts w:ascii="微軟正黑體" w:eastAsia="微軟正黑體" w:hAnsi="微軟正黑體" w:hint="eastAsia"/>
+          <w:color w:val="FF0000"/>
+        </w:rPr>
+        <w:t>紅線</w:t>
+      </w:r>
+      <w:r>
+        <w:rPr>
+          <w:rFonts w:ascii="微軟正黑體" w:eastAsia="微軟正黑體" w:hAnsi="微軟正黑體" w:hint="eastAsia"/>
+        </w:rPr>
+        <w:t>為SMO, with caching</w:t>
+      </w:r>
+    </w:p>
+    <w:p>
+      <w:pPr>
+        <w:widowControl/>
+        <w:rPr>
+          <w:rFonts w:ascii="微軟正黑體" w:eastAsia="微軟正黑體" w:hAnsi="微軟正黑體"/>
+        </w:rPr>
+      </w:pPr>
+      <w:r>
+        <w:rPr>
+          <w:rFonts w:ascii="微軟正黑體" w:eastAsia="微軟正黑體" w:hAnsi="微軟正黑體" w:hint="eastAsia"/>
+        </w:rPr>
+        <w:tab/>
+      </w:r>
+    </w:p>
+    <w:p>
+      <w:pPr>
+        <w:widowControl/>
+        <w:rPr>
+          <w:rFonts w:ascii="微軟正黑體" w:eastAsia="微軟正黑體" w:hAnsi="微軟正黑體"/>
+        </w:rPr>
+      </w:pPr>
+      <w:r>
+        <w:rPr>
+          <w:rFonts w:ascii="微軟正黑體" w:eastAsia="微軟正黑體" w:hAnsi="微軟正黑體" w:hint="eastAsia"/>
+        </w:rPr>
+        <w:tab/>
+        <w:t>Soft-Margin Classifier使用的是CVX Toolbox，可以看的出來，data size似乎還沒大到會使CVX受到影響，因此變化不大。SMO則多少會受到data size的影</w:t>
+      </w:r>
+      <w:r>
+        <w:rPr>
+          <w:rFonts w:ascii="微軟正黑體" w:eastAsia="微軟正黑體" w:hAnsi="微軟正黑體" w:hint="eastAsia"/>
+        </w:rPr>
+        <w:t>響。另外，有沒有kernel caching</w:t>
+      </w:r>
+      <w:r>
+        <w:rPr>
+          <w:rFonts w:ascii="微軟正黑體" w:eastAsia="微軟正黑體" w:hAnsi="微軟正黑體" w:hint="eastAsia"/>
+        </w:rPr>
+        <w:t>確實</w:t>
+      </w:r>
+      <w:r>
+        <w:rPr>
+          <w:rFonts w:ascii="微軟正黑體" w:eastAsia="微軟正黑體" w:hAnsi="微軟正黑體" w:hint="eastAsia"/>
+        </w:rPr>
+        <w:t>也會使得training時間</w:t>
+      </w:r>
+      <w:r>
+        <w:rPr>
+          <w:rFonts w:ascii="微軟正黑體" w:eastAsia="微軟正黑體" w:hAnsi="微軟正黑體" w:hint="eastAsia"/>
+        </w:rPr>
+        <w:t>縮短</w:t>
+      </w:r>
+      <w:r>
+        <w:rPr>
+          <w:rFonts w:ascii="微軟正黑體" w:eastAsia="微軟正黑體" w:hAnsi="微軟正黑體" w:hint="eastAsia"/>
+        </w:rPr>
+        <w:t>。</w:t>
+      </w:r>
+      <w:r>
+        <w:rPr>
+          <w:rFonts w:ascii="微軟正黑體" w:eastAsia="微軟正黑體" w:hAnsi="微軟正黑體" w:hint="eastAsia"/>
+        </w:rPr>
+        <w:t>根據實際實驗顯示，大概可以</w:t>
+      </w:r>
+      <w:r>
+        <w:rPr>
+          <w:rFonts w:ascii="微軟正黑體" w:eastAsia="微軟正黑體" w:hAnsi="微軟正黑體" w:hint="eastAsia"/>
+        </w:rPr>
+        <w:t>省下</w:t>
+      </w:r>
+      <w:r>
+        <w:rPr>
+          <w:rFonts w:ascii="微軟正黑體" w:eastAsia="微軟正黑體" w:hAnsi="微軟正黑體" w:hint="eastAsia"/>
+          <w:color w:val="FF0000"/>
+        </w:rPr>
+        <w:t>30%</w:t>
+      </w:r>
+      <w:r>
+        <w:rPr>
+          <w:rFonts w:ascii="微軟正黑體" w:eastAsia="微軟正黑體" w:hAnsi="微軟正黑體" w:hint="eastAsia"/>
+        </w:rPr>
+        <w:t xml:space="preserve"> 左右的時間。</w:t>
+      </w:r>
     </w:p>
     <w:sectPr>
       <w:pgSz w:w="11906" w:h="16838"/>
@@ -4472,6 +5574,22 @@
       <w:ind w:leftChars="200" w:left="480"/>
     </w:pPr>
   </w:style>
+  <w:style w:type="table" w:styleId="ac">
+    <w:name w:val="Table Grid"/>
+    <w:basedOn w:val="a1"/>
+    <w:uiPriority w:val="59"/>
+    <w:rsid w:val="007843F1"/>
+    <w:tblPr>
+      <w:tblBorders>
+        <w:top w:val="single" w:sz="4" w:space="0" w:color="auto"/>
+        <w:left w:val="single" w:sz="4" w:space="0" w:color="auto"/>
+        <w:bottom w:val="single" w:sz="4" w:space="0" w:color="auto"/>
+        <w:right w:val="single" w:sz="4" w:space="0" w:color="auto"/>
+        <w:insideH w:val="single" w:sz="4" w:space="0" w:color="auto"/>
+        <w:insideV w:val="single" w:sz="4" w:space="0" w:color="auto"/>
+      </w:tblBorders>
+    </w:tblPr>
+  </w:style>
 </w:styles>
 </file>
 
@@ -4763,6 +5881,22 @@
     <w:pPr>
       <w:ind w:leftChars="200" w:left="480"/>
     </w:pPr>
+  </w:style>
+  <w:style w:type="table" w:styleId="ac">
+    <w:name w:val="Table Grid"/>
+    <w:basedOn w:val="a1"/>
+    <w:uiPriority w:val="59"/>
+    <w:rsid w:val="007843F1"/>
+    <w:tblPr>
+      <w:tblBorders>
+        <w:top w:val="single" w:sz="4" w:space="0" w:color="auto"/>
+        <w:left w:val="single" w:sz="4" w:space="0" w:color="auto"/>
+        <w:bottom w:val="single" w:sz="4" w:space="0" w:color="auto"/>
+        <w:right w:val="single" w:sz="4" w:space="0" w:color="auto"/>
+        <w:insideH w:val="single" w:sz="4" w:space="0" w:color="auto"/>
+        <w:insideV w:val="single" w:sz="4" w:space="0" w:color="auto"/>
+      </w:tblBorders>
+    </w:tblPr>
   </w:style>
 </w:styles>
 </file>
@@ -5057,7 +6191,7 @@
 </file>
 
 <file path=customXml/itemProps1.xml><?xml version="1.0" encoding="utf-8"?>
-<ds:datastoreItem xmlns:ds="http://schemas.openxmlformats.org/officeDocument/2006/customXml" ds:itemID="{8C973949-2B65-4108-81F0-0D9D476CFC8B}">
+<ds:datastoreItem xmlns:ds="http://schemas.openxmlformats.org/officeDocument/2006/customXml" ds:itemID="{E35299BE-D2D2-413E-896E-2BEA8D472B10}">
   <ds:schemaRefs>
     <ds:schemaRef ds:uri="http://schemas.openxmlformats.org/officeDocument/2006/bibliography"/>
   </ds:schemaRefs>

</xml_diff>